<commit_message>
Added Level 2 Dialog
</commit_message>
<xml_diff>
--- a/Narrative/Dialogue Final - WIP.docx
+++ b/Narrative/Dialogue Final - WIP.docx
@@ -6,6 +6,8 @@
       <w:pPr>
         <w:pStyle w:val="Heading1"/>
       </w:pPr>
+      <w:bookmarkStart w:id="0" w:name="_GoBack"/>
+      <w:bookmarkEnd w:id="0"/>
       <w:r>
         <w:t>Narrative Document</w:t>
       </w:r>
@@ -180,19 +182,7 @@
         <w:rPr>
           <w:rStyle w:val="Emphasis"/>
         </w:rPr>
-        <w:t>“</w:t>
-      </w:r>
-      <w:r>
-        <w:rPr>
-          <w:rStyle w:val="Emphasis"/>
-        </w:rPr>
-        <w:t>My son</w:t>
-      </w:r>
-      <w:r>
-        <w:rPr>
-          <w:rStyle w:val="Emphasis"/>
-        </w:rPr>
-        <w:t xml:space="preserve"> should understand… he grew up here with us. I can’t just leave, not like he did.”</w:t>
+        <w:t>“My son should understand… he grew up here with us. I can’t just leave, not like he did.”</w:t>
       </w:r>
       <w:r>
         <w:t xml:space="preserve"> </w:t>
@@ -247,19 +237,7 @@
         <w:rPr>
           <w:b/>
         </w:rPr>
-        <w:t xml:space="preserve">Narrative Object </w:t>
-      </w:r>
-      <w:r>
-        <w:rPr>
-          <w:b/>
-        </w:rPr>
-        <w:t>2</w:t>
-      </w:r>
-      <w:r>
-        <w:rPr>
-          <w:b/>
-        </w:rPr>
-        <w:t xml:space="preserve"> Interact </w:t>
+        <w:t xml:space="preserve">Narrative Object 2 Interact </w:t>
       </w:r>
       <w:r>
         <w:t>(Commander’s Letter)</w:t>
@@ -288,28 +266,10 @@
         <w:rPr>
           <w:b/>
         </w:rPr>
-        <w:t xml:space="preserve">Narrative Object </w:t>
-      </w:r>
-      <w:r>
-        <w:rPr>
-          <w:b/>
-        </w:rPr>
-        <w:t>2</w:t>
-      </w:r>
-      <w:r>
-        <w:rPr>
-          <w:b/>
-        </w:rPr>
-        <w:t xml:space="preserve"> Leave</w:t>
-      </w:r>
-      <w:r>
-        <w:t xml:space="preserve"> </w:t>
-      </w:r>
-      <w:r>
-        <w:t>–</w:t>
-      </w:r>
-      <w:r>
-        <w:t xml:space="preserve"> </w:t>
+        <w:t>Narrative Object 2 Leave</w:t>
+      </w:r>
+      <w:r>
+        <w:t xml:space="preserve"> – </w:t>
       </w:r>
       <w:r>
         <w:t xml:space="preserve">“I’m doing them a favour…. We’re short on men </w:t>
@@ -368,8 +328,302 @@
         <w:rPr>
           <w:b/>
         </w:rPr>
-        <w:t xml:space="preserve">Narrative Object </w:t>
-      </w:r>
+        <w:t>Narrative Object 3 Interact</w:t>
+      </w:r>
+      <w:r>
+        <w:t xml:space="preserve"> </w:t>
+      </w:r>
+      <w:r>
+        <w:t xml:space="preserve">(Boat) </w:t>
+      </w:r>
+      <w:r>
+        <w:t xml:space="preserve">- </w:t>
+      </w:r>
+      <w:r>
+        <w:rPr>
+          <w:rStyle w:val="Emphasis"/>
+          <w:b/>
+        </w:rPr>
+        <w:t xml:space="preserve">Light chuckles </w:t>
+      </w:r>
+      <w:r>
+        <w:rPr>
+          <w:rStyle w:val="Emphasis"/>
+        </w:rPr>
+        <w:t xml:space="preserve">“Thar she is… the beauty. Me and Alex use to take this out to sea, before she got sick…” </w:t>
+      </w:r>
+      <w:r>
+        <w:rPr>
+          <w:rStyle w:val="Emphasis"/>
+          <w:b/>
+        </w:rPr>
+        <w:t>deep breathe</w:t>
+      </w:r>
+    </w:p>
+    <w:p>
+      <w:r>
+        <w:t xml:space="preserve">Narrative Object 3 Leave </w:t>
+      </w:r>
+      <w:r>
+        <w:t>–</w:t>
+      </w:r>
+      <w:r>
+        <w:t xml:space="preserve"> </w:t>
+      </w:r>
+      <w:r>
+        <w:t>None</w:t>
+      </w:r>
+    </w:p>
+    <w:p>
+      <w:pPr>
+        <w:pStyle w:val="Heading2"/>
+      </w:pPr>
+      <w:r>
+        <w:t>Level 1 – Objective Lines</w:t>
+      </w:r>
+    </w:p>
+    <w:p>
+      <w:r>
+        <w:t>These lines are played after Ivan completes an item on his checklist.</w:t>
+      </w:r>
+    </w:p>
+    <w:p>
+      <w:r>
+        <w:rPr>
+          <w:highlight w:val="yellow"/>
+        </w:rPr>
+        <w:t>These lines are already in the OG doc, will move them over later and clarify how they trigger in the new system later</w:t>
+      </w:r>
+    </w:p>
+    <w:p>
+      <w:r>
+        <w:rPr>
+          <w:b/>
+        </w:rPr>
+        <w:t>Interact with DV Board</w:t>
+      </w:r>
+      <w:r>
+        <w:t xml:space="preserve"> - </w:t>
+      </w:r>
+    </w:p>
+    <w:p>
+      <w:r>
+        <w:rPr>
+          <w:b/>
+        </w:rPr>
+        <w:lastRenderedPageBreak/>
+        <w:t>Find Wires</w:t>
+      </w:r>
+      <w:r>
+        <w:t xml:space="preserve"> -</w:t>
+      </w:r>
+    </w:p>
+    <w:p>
+      <w:r>
+        <w:rPr>
+          <w:b/>
+        </w:rPr>
+        <w:t>Find Screwdriver</w:t>
+      </w:r>
+      <w:r>
+        <w:t xml:space="preserve"> - </w:t>
+      </w:r>
+    </w:p>
+    <w:p>
+      <w:r>
+        <w:rPr>
+          <w:b/>
+        </w:rPr>
+        <w:t>Find Switch</w:t>
+      </w:r>
+      <w:r>
+        <w:t xml:space="preserve"> - </w:t>
+      </w:r>
+    </w:p>
+    <w:p>
+      <w:r>
+        <w:rPr>
+          <w:b/>
+        </w:rPr>
+        <w:t>Fix DV Board</w:t>
+      </w:r>
+      <w:r>
+        <w:t xml:space="preserve"> - </w:t>
+      </w:r>
+    </w:p>
+    <w:p>
+      <w:pPr>
+        <w:pStyle w:val="Heading1"/>
+      </w:pPr>
+      <w:r>
+        <w:t xml:space="preserve">Level 2 </w:t>
+      </w:r>
+      <w:r>
+        <w:t>–</w:t>
+      </w:r>
+      <w:r>
+        <w:t xml:space="preserve"> </w:t>
+      </w:r>
+      <w:r>
+        <w:t>Narrative Lines</w:t>
+      </w:r>
+    </w:p>
+    <w:p>
+      <w:r>
+        <w:t xml:space="preserve">Technical Thing – To interact with the painting and the rocking horse, the player first needs to remove the steam. The clues for the code will be distributed throughout zone 1 and 2. Zone 3 will be locked behind the door. If Ivan tries to interact with a story object before the steam is cleared he will complain he can’t see (Optional).  </w:t>
+      </w:r>
+    </w:p>
+    <w:p>
+      <w:pPr>
+        <w:rPr>
+          <w:i/>
+          <w:iCs/>
+        </w:rPr>
+      </w:pPr>
+      <w:r>
+        <w:rPr>
+          <w:b/>
+        </w:rPr>
+        <w:t>Enter</w:t>
+      </w:r>
+      <w:r>
+        <w:t xml:space="preserve"> – </w:t>
+      </w:r>
+      <w:r>
+        <w:rPr>
+          <w:rStyle w:val="Emphasis"/>
+        </w:rPr>
+        <w:t>There’s steam everywhere, I cant see a thing…</w:t>
+      </w:r>
+    </w:p>
+    <w:p>
+      <w:pPr>
+        <w:rPr>
+          <w:b/>
+          <w:i/>
+          <w:iCs/>
+        </w:rPr>
+      </w:pPr>
+      <w:r>
+        <w:rPr>
+          <w:b/>
+        </w:rPr>
+        <w:t>1st Trigger Zone</w:t>
+      </w:r>
+      <w:r>
+        <w:t xml:space="preserve"> – </w:t>
+      </w:r>
+      <w:r>
+        <w:t>Looks like the pipe burst… I can close it off, need to find my wrench…</w:t>
+      </w:r>
+    </w:p>
+    <w:p>
+      <w:r>
+        <w:rPr>
+          <w:b/>
+        </w:rPr>
+        <w:t>Narrative Object 1 Interact</w:t>
+      </w:r>
+      <w:r>
+        <w:t xml:space="preserve"> (</w:t>
+      </w:r>
+      <w:r>
+        <w:t>Painting</w:t>
+      </w:r>
+      <w:r>
+        <w:t xml:space="preserve">) </w:t>
+      </w:r>
+      <w:r>
+        <w:t>–</w:t>
+      </w:r>
+      <w:r>
+        <w:t xml:space="preserve"> </w:t>
+      </w:r>
+      <w:r>
+        <w:t>Last time I was back home was for the funeral… I couldn’t look your brother in the eyes Alex…</w:t>
+      </w:r>
+    </w:p>
+    <w:p>
+      <w:r>
+        <w:rPr>
+          <w:b/>
+        </w:rPr>
+        <w:t>Narrative Object 1 Leave</w:t>
+      </w:r>
+      <w:r>
+        <w:t xml:space="preserve"> –</w:t>
+      </w:r>
+      <w:r>
+        <w:t xml:space="preserve"> none</w:t>
+      </w:r>
+    </w:p>
+    <w:p>
+      <w:r>
+        <w:rPr>
+          <w:b/>
+        </w:rPr>
+        <w:t>2nd Trigger Zone</w:t>
+      </w:r>
+      <w:r>
+        <w:t xml:space="preserve"> </w:t>
+      </w:r>
+      <w:r>
+        <w:t>(After Steam Jet) –</w:t>
+      </w:r>
+      <w:r>
+        <w:t xml:space="preserve"> </w:t>
+      </w:r>
+      <w:r>
+        <w:t xml:space="preserve">This was Nicholai’s playroom… we had so many happy memories here… </w:t>
+      </w:r>
+    </w:p>
+    <w:p>
+      <w:pPr>
+        <w:rPr>
+          <w:i/>
+          <w:iCs/>
+        </w:rPr>
+      </w:pPr>
+      <w:r>
+        <w:rPr>
+          <w:b/>
+        </w:rPr>
+        <w:t xml:space="preserve">Narrative Object 2 Interact </w:t>
+      </w:r>
+      <w:r>
+        <w:t>(</w:t>
+      </w:r>
+      <w:r>
+        <w:t>Nicholai’s Rocking Horse</w:t>
+      </w:r>
+      <w:r>
+        <w:t>)</w:t>
+      </w:r>
+      <w:r>
+        <w:t xml:space="preserve"> </w:t>
+      </w:r>
+      <w:r>
+        <w:t xml:space="preserve">– I remember when I brought this back from the mainland. He would rock on it for hours… </w:t>
+      </w:r>
+      <w:r>
+        <w:t xml:space="preserve"> </w:t>
+      </w:r>
+    </w:p>
+    <w:p>
+      <w:r>
+        <w:rPr>
+          <w:b/>
+        </w:rPr>
+        <w:t>Narrative Object 2 Leave</w:t>
+      </w:r>
+      <w:r>
+        <w:t xml:space="preserve"> – </w:t>
+      </w:r>
+      <w:r>
+        <w:t xml:space="preserve">I wish I could just go back to those days… when he was so young and we were all together. </w:t>
+      </w:r>
+    </w:p>
+    <w:p>
       <w:r>
         <w:rPr>
           <w:b/>
@@ -379,171 +633,120 @@
       <w:r>
         <w:rPr>
           <w:b/>
-        </w:rPr>
-        <w:t xml:space="preserve"> Interact</w:t>
+          <w:vertAlign w:val="superscript"/>
+        </w:rPr>
+        <w:t>rd</w:t>
+      </w:r>
+      <w:r>
+        <w:rPr>
+          <w:b/>
+        </w:rPr>
+        <w:t xml:space="preserve"> Trigger Zone</w:t>
+      </w:r>
+      <w:r>
+        <w:t xml:space="preserve"> –</w:t>
+      </w:r>
+      <w:r>
+        <w:t xml:space="preserve"> none</w:t>
+      </w:r>
+    </w:p>
+    <w:p>
+      <w:pPr>
+        <w:rPr>
+          <w:rStyle w:val="Emphasis"/>
+          <w:i w:val="0"/>
+          <w:iCs w:val="0"/>
+        </w:rPr>
+      </w:pPr>
+      <w:r>
+        <w:rPr>
+          <w:b/>
+        </w:rPr>
+        <w:t>Narrative Object 3 Interact</w:t>
+      </w:r>
+      <w:r>
+        <w:t xml:space="preserve"> (</w:t>
+      </w:r>
+      <w:r>
+        <w:t>Sturdy Ladder</w:t>
+      </w:r>
+      <w:r>
+        <w:t xml:space="preserve">) </w:t>
+      </w:r>
+      <w:r>
+        <w:t>–</w:t>
       </w:r>
       <w:r>
         <w:t xml:space="preserve"> </w:t>
       </w:r>
       <w:r>
-        <w:t xml:space="preserve">(Boat) </w:t>
-      </w:r>
-      <w:r>
-        <w:t xml:space="preserve">- </w:t>
-      </w:r>
-      <w:r>
-        <w:rPr>
-          <w:rStyle w:val="Emphasis"/>
-          <w:b/>
-        </w:rPr>
-        <w:t xml:space="preserve">Light chuckles </w:t>
-      </w:r>
-      <w:r>
-        <w:rPr>
-          <w:rStyle w:val="Emphasis"/>
-        </w:rPr>
-        <w:t>“Thar she is… the beaut</w:t>
-      </w:r>
-      <w:r>
-        <w:rPr>
-          <w:rStyle w:val="Emphasis"/>
-        </w:rPr>
-        <w:t>y. Me and Alex use to take this out to sea, before she got sick…</w:t>
-      </w:r>
-      <w:r>
-        <w:rPr>
-          <w:rStyle w:val="Emphasis"/>
-        </w:rPr>
-        <w:t>”</w:t>
-      </w:r>
-      <w:r>
-        <w:rPr>
-          <w:rStyle w:val="Emphasis"/>
-        </w:rPr>
-        <w:t xml:space="preserve"> </w:t>
-      </w:r>
-      <w:r>
-        <w:rPr>
-          <w:rStyle w:val="Emphasis"/>
-          <w:b/>
-        </w:rPr>
-        <w:t>deep breathe</w:t>
-      </w:r>
-    </w:p>
-    <w:p>
-      <w:r>
-        <w:t xml:space="preserve">Narrative Object </w:t>
-      </w:r>
-      <w:r>
-        <w:t>3</w:t>
-      </w:r>
-      <w:r>
-        <w:t xml:space="preserve"> Leave </w:t>
-      </w:r>
-      <w:r>
-        <w:t>–</w:t>
-      </w:r>
-      <w:r>
-        <w:t xml:space="preserve"> </w:t>
-      </w:r>
-      <w:r>
-        <w:t>None</w:t>
-      </w:r>
-    </w:p>
+        <w:rPr>
+          <w:b/>
+        </w:rPr>
+        <w:t>light chuckle</w:t>
+      </w:r>
+      <w:r>
+        <w:t xml:space="preserve"> “This old thing… It broke once, didn’t work when I tried to fix it the first time… Alex laughed at me when I fell flat on my arse…”</w:t>
+      </w:r>
+    </w:p>
+    <w:p>
+      <w:r>
+        <w:rPr>
+          <w:b/>
+        </w:rPr>
+        <w:t>Narrative Object 3 Leave</w:t>
+      </w:r>
+      <w:r>
+        <w:t xml:space="preserve"> – </w:t>
+      </w:r>
+      <w:r>
+        <w:t>“I had to fix it her way… thing hasn’t so much as creaked in the last 8 years… I wish she was still here… I miss her every day…”</w:t>
+      </w:r>
+    </w:p>
+    <w:p/>
     <w:p>
       <w:pPr>
         <w:pStyle w:val="Heading2"/>
       </w:pPr>
       <w:r>
-        <w:t>Level 1 – Objective Lines</w:t>
-      </w:r>
-    </w:p>
-    <w:p>
-      <w:r>
-        <w:t>These lines are played after Ivan completes an item on his checklist.</w:t>
-      </w:r>
-    </w:p>
-    <w:p>
-      <w:r>
-        <w:rPr>
-          <w:b/>
-        </w:rPr>
-        <w:t>Interact with DV Board</w:t>
-      </w:r>
-      <w:r>
-        <w:t xml:space="preserve"> - </w:t>
-      </w:r>
-    </w:p>
-    <w:p>
-      <w:r>
-        <w:rPr>
-          <w:b/>
-        </w:rPr>
-        <w:t>Find Wires</w:t>
-      </w:r>
-      <w:r>
-        <w:t xml:space="preserve"> -</w:t>
-      </w:r>
-    </w:p>
-    <w:p>
-      <w:r>
-        <w:rPr>
-          <w:b/>
-        </w:rPr>
-        <w:t>Find Screwdriver</w:t>
-      </w:r>
-      <w:r>
-        <w:t xml:space="preserve"> - </w:t>
-      </w:r>
-    </w:p>
-    <w:p>
-      <w:r>
-        <w:rPr>
-          <w:b/>
-        </w:rPr>
-        <w:lastRenderedPageBreak/>
-        <w:t>Find Switch</w:t>
-      </w:r>
-      <w:r>
-        <w:t xml:space="preserve"> - </w:t>
-      </w:r>
-    </w:p>
-    <w:p>
-      <w:r>
-        <w:rPr>
-          <w:b/>
-        </w:rPr>
-        <w:t>Fix DV Board</w:t>
-      </w:r>
-      <w:r>
-        <w:t xml:space="preserve"> - </w:t>
-      </w:r>
-    </w:p>
-    <w:p>
-      <w:r>
-        <w:t>Lev</w:t>
-      </w:r>
-      <w:bookmarkStart w:id="0" w:name="_GoBack"/>
-      <w:bookmarkEnd w:id="0"/>
-      <w:r>
-        <w:t xml:space="preserve">el 2 </w:t>
-      </w:r>
-      <w:r>
-        <w:t>–</w:t>
-      </w:r>
-      <w:r>
-        <w:t xml:space="preserve"> </w:t>
-      </w:r>
-      <w:r>
-        <w:t>Narrative Lines</w:t>
+        <w:t>Level 2 – Objective Lines</w:t>
+      </w:r>
+    </w:p>
+    <w:p>
+      <w:r>
+        <w:rPr>
+          <w:highlight w:val="yellow"/>
+        </w:rPr>
+        <w:t>Will Get these Done ASAP</w:t>
+      </w:r>
+    </w:p>
+    <w:p>
+      <w:r>
+        <w:t xml:space="preserve">Find Wrench – </w:t>
+      </w:r>
+    </w:p>
+    <w:p>
+      <w:r>
+        <w:t xml:space="preserve">Find Valve – </w:t>
+      </w:r>
+    </w:p>
+    <w:p>
+      <w:r>
+        <w:t xml:space="preserve">Fix Burst Pipe – </w:t>
+      </w:r>
+    </w:p>
+    <w:p>
+      <w:r>
+        <w:t xml:space="preserve">Find Code Clues – </w:t>
+      </w:r>
+    </w:p>
+    <w:p>
+      <w:r>
+        <w:t xml:space="preserve">Unlock Door – </w:t>
       </w:r>
     </w:p>
     <w:p/>
-    <w:p>
-      <w:r>
-        <w:t>Level 2 – Objective Lines</w:t>
-      </w:r>
-    </w:p>
+    <w:p/>
     <w:sectPr>
       <w:pgSz w:w="11906" w:h="16838"/>
       <w:pgMar w:top="1440" w:right="1440" w:bottom="1440" w:left="1440" w:header="708" w:footer="708" w:gutter="0"/>
@@ -1328,39 +1531,12 @@
   </w:num>
   <w:num w:numId="3">
     <w:abstractNumId w:val="1"/>
-    <w:lvlOverride w:ilvl="0"/>
-    <w:lvlOverride w:ilvl="1"/>
-    <w:lvlOverride w:ilvl="2"/>
-    <w:lvlOverride w:ilvl="3"/>
-    <w:lvlOverride w:ilvl="4"/>
-    <w:lvlOverride w:ilvl="5"/>
-    <w:lvlOverride w:ilvl="6"/>
-    <w:lvlOverride w:ilvl="7"/>
-    <w:lvlOverride w:ilvl="8"/>
   </w:num>
   <w:num w:numId="4">
     <w:abstractNumId w:val="6"/>
-    <w:lvlOverride w:ilvl="0"/>
-    <w:lvlOverride w:ilvl="1"/>
-    <w:lvlOverride w:ilvl="2"/>
-    <w:lvlOverride w:ilvl="3"/>
-    <w:lvlOverride w:ilvl="4"/>
-    <w:lvlOverride w:ilvl="5"/>
-    <w:lvlOverride w:ilvl="6"/>
-    <w:lvlOverride w:ilvl="7"/>
-    <w:lvlOverride w:ilvl="8"/>
   </w:num>
   <w:num w:numId="5">
     <w:abstractNumId w:val="0"/>
-    <w:lvlOverride w:ilvl="0"/>
-    <w:lvlOverride w:ilvl="1"/>
-    <w:lvlOverride w:ilvl="2"/>
-    <w:lvlOverride w:ilvl="3"/>
-    <w:lvlOverride w:ilvl="4"/>
-    <w:lvlOverride w:ilvl="5"/>
-    <w:lvlOverride w:ilvl="6"/>
-    <w:lvlOverride w:ilvl="7"/>
-    <w:lvlOverride w:ilvl="8"/>
   </w:num>
   <w:num w:numId="6">
     <w:abstractNumId w:val="4"/>

</xml_diff>

<commit_message>
NArrative and examine object on level one done. Need to fix a few bugs still
</commit_message>
<xml_diff>
--- a/Narrative/Dialogue Final - WIP.docx
+++ b/Narrative/Dialogue Final - WIP.docx
@@ -4,10 +4,45 @@
   <w:body>
     <w:p>
       <w:pPr>
+        <w:rPr>
+          <w:b/>
+          <w:bCs/>
+          <w:i/>
+          <w:iCs/>
+        </w:rPr>
+      </w:pPr>
+      <w:r>
+        <w:rPr>
+          <w:b/>
+          <w:bCs/>
+          <w:i/>
+          <w:iCs/>
+        </w:rPr>
+        <w:t xml:space="preserve">Suggestion for all of the lines, I know it’s a big </w:t>
+      </w:r>
+      <w:r>
+        <w:rPr>
+          <w:b/>
+          <w:bCs/>
+          <w:i/>
+          <w:iCs/>
+        </w:rPr>
+        <w:t>suggestion,</w:t>
+      </w:r>
+      <w:r>
+        <w:rPr>
+          <w:b/>
+          <w:bCs/>
+          <w:i/>
+          <w:iCs/>
+        </w:rPr>
+        <w:t xml:space="preserve"> but I only thought of it now. Maybe they should sound more like him talking to the object triggering the narrative and not him telling us about it. Like the rocking horse for example, maybe he says, “ I remember when I brought you back from the mainland for Nikolai. He loved you so much, until you broke that is.”</w:t>
+      </w:r>
+    </w:p>
+    <w:p>
+      <w:pPr>
         <w:pStyle w:val="Heading1"/>
       </w:pPr>
-      <w:bookmarkStart w:id="0" w:name="_GoBack"/>
-      <w:bookmarkEnd w:id="0"/>
       <w:r>
         <w:t>Narrative Document</w:t>
       </w:r>
@@ -201,8 +236,38 @@
       <w:r>
         <w:t>“Alex was his mother… how could he be so heartless… I spent my life with her here. I can’t just leave.”</w:t>
       </w:r>
-    </w:p>
-    <w:p>
+      <w:r>
+        <w:t xml:space="preserve"> </w:t>
+      </w:r>
+    </w:p>
+    <w:p>
+      <w:pPr>
+        <w:rPr>
+          <w:i/>
+          <w:iCs/>
+        </w:rPr>
+      </w:pPr>
+      <w:r>
+        <w:rPr>
+          <w:i/>
+          <w:iCs/>
+        </w:rPr>
+        <w:t xml:space="preserve">Suggestion, “She was his mother, </w:t>
+      </w:r>
+      <w:r>
+        <w:rPr>
+          <w:i/>
+          <w:iCs/>
+        </w:rPr>
+        <w:t xml:space="preserve">does that mean nothing to him. The happiest moments of our lives took place in this very building. I can’t just leave. </w:t>
+      </w:r>
+    </w:p>
+    <w:p>
+      <w:pPr>
+        <w:rPr>
+          <w:rStyle w:val="Emphasis"/>
+        </w:rPr>
+      </w:pPr>
       <w:r>
         <w:rPr>
           <w:b/>
@@ -227,6 +292,14 @@
       </w:r>
     </w:p>
     <w:p>
+      <w:r>
+        <w:rPr>
+          <w:rStyle w:val="Emphasis"/>
+        </w:rPr>
+        <w:t>Suggestion, “Now a storm is coming, and the light’s gone out. I have to stumble around in the dark to fix the bloody thing.”</w:t>
+      </w:r>
+    </w:p>
+    <w:p>
       <w:pPr>
         <w:rPr>
           <w:i/>
@@ -272,13 +345,11 @@
         <w:t xml:space="preserve"> – </w:t>
       </w:r>
       <w:r>
-        <w:t xml:space="preserve">“I’m doing them a favour…. We’re short on men </w:t>
-      </w:r>
-      <w:proofErr w:type="spellStart"/>
-      <w:r>
-        <w:t>cuz</w:t>
-      </w:r>
-      <w:proofErr w:type="spellEnd"/>
+        <w:t>“I’m doing them a favour…. We’re short on men c</w:t>
+      </w:r>
+      <w:r>
+        <w:t>ause</w:t>
+      </w:r>
       <w:r>
         <w:t xml:space="preserve"> of the war. I don’t need some yelp running around here keeping me company. I can do this myself.” </w:t>
       </w:r>
@@ -362,6 +433,7 @@
     </w:p>
     <w:p>
       <w:r>
+        <w:lastRenderedPageBreak/>
         <w:t xml:space="preserve">Narrative Object 3 Leave </w:t>
       </w:r>
       <w:r>
@@ -411,299 +483,436 @@
         <w:rPr>
           <w:b/>
         </w:rPr>
+        <w:t>Find Wires</w:t>
+      </w:r>
+      <w:r>
+        <w:t xml:space="preserve"> -</w:t>
+      </w:r>
+    </w:p>
+    <w:p>
+      <w:r>
+        <w:rPr>
+          <w:b/>
+        </w:rPr>
+        <w:t>Find Screwdriver</w:t>
+      </w:r>
+      <w:r>
+        <w:t xml:space="preserve"> - </w:t>
+      </w:r>
+    </w:p>
+    <w:p>
+      <w:r>
+        <w:rPr>
+          <w:b/>
+        </w:rPr>
+        <w:t>Find Switch</w:t>
+      </w:r>
+      <w:r>
+        <w:t xml:space="preserve"> - </w:t>
+      </w:r>
+    </w:p>
+    <w:p>
+      <w:r>
+        <w:rPr>
+          <w:b/>
+        </w:rPr>
+        <w:t>Fix DV Board</w:t>
+      </w:r>
+      <w:r>
+        <w:t xml:space="preserve"> - </w:t>
+      </w:r>
+    </w:p>
+    <w:p>
+      <w:pPr>
+        <w:pStyle w:val="Heading1"/>
+      </w:pPr>
+      <w:r>
+        <w:t xml:space="preserve">Level 2 </w:t>
+      </w:r>
+      <w:r>
+        <w:t>–</w:t>
+      </w:r>
+      <w:r>
+        <w:t xml:space="preserve"> </w:t>
+      </w:r>
+      <w:r>
+        <w:t>Narrative Lines</w:t>
+      </w:r>
+    </w:p>
+    <w:p>
+      <w:r>
+        <w:t xml:space="preserve">Technical Thing – To interact with the painting and the rocking horse, the player first needs to remove the steam. The clues for the code will be distributed throughout zone 1 and 2. Zone 3 will be locked behind the door. If Ivan tries to interact with a story object before the steam is cleared he will complain he can’t see (Optional).  </w:t>
+      </w:r>
+    </w:p>
+    <w:p>
+      <w:pPr>
+        <w:rPr>
+          <w:rStyle w:val="Emphasis"/>
+        </w:rPr>
+      </w:pPr>
+      <w:r>
+        <w:rPr>
+          <w:b/>
+        </w:rPr>
+        <w:t>Enter</w:t>
+      </w:r>
+      <w:r>
+        <w:t xml:space="preserve"> – </w:t>
+      </w:r>
+      <w:r>
+        <w:rPr>
+          <w:rStyle w:val="Emphasis"/>
+        </w:rPr>
+        <w:t>There’s steam everywhere, I cant see a thing…</w:t>
+      </w:r>
+    </w:p>
+    <w:p>
+      <w:pPr>
+        <w:rPr>
+          <w:i/>
+          <w:iCs/>
+        </w:rPr>
+      </w:pPr>
+      <w:r>
+        <w:rPr>
+          <w:rStyle w:val="Emphasis"/>
+        </w:rPr>
+        <w:t>Suggestion, “Where did all this steam come from? I can’t see a thing.”</w:t>
+      </w:r>
+    </w:p>
+    <w:p>
+      <w:pPr>
+        <w:rPr>
+          <w:b/>
+          <w:i/>
+          <w:iCs/>
+        </w:rPr>
+      </w:pPr>
+      <w:r>
+        <w:rPr>
+          <w:b/>
+        </w:rPr>
+        <w:t>1st Trigger Zone</w:t>
+      </w:r>
+      <w:r>
+        <w:t xml:space="preserve"> – Looks like the pipe burst… I can close it off, need to find my wrench…</w:t>
+      </w:r>
+    </w:p>
+    <w:p>
+      <w:r>
+        <w:rPr>
+          <w:b/>
+        </w:rPr>
+        <w:t>Narrative Object 1 Interact</w:t>
+      </w:r>
+      <w:r>
+        <w:t xml:space="preserve"> (Painting) </w:t>
+      </w:r>
+      <w:r>
+        <w:t>–</w:t>
+      </w:r>
+      <w:r>
+        <w:t xml:space="preserve"> </w:t>
+      </w:r>
+      <w:r>
+        <w:t>Last time I was back home was for the funeral… I couldn’t look your brother in the eyes Alex…</w:t>
+      </w:r>
+    </w:p>
+    <w:p>
+      <w:pPr>
+        <w:rPr>
+          <w:i/>
+          <w:iCs/>
+        </w:rPr>
+      </w:pPr>
+      <w:r>
+        <w:rPr>
+          <w:i/>
+          <w:iCs/>
+        </w:rPr>
+        <w:t>Suggestion, “The last time I was back home was for the funeral. I couldn’t bring myself to look your brother in the eye. I’m sorry Alex.”</w:t>
+      </w:r>
+    </w:p>
+    <w:p>
+      <w:r>
+        <w:rPr>
+          <w:b/>
+        </w:rPr>
+        <w:t>Narrative Object 1 Leave</w:t>
+      </w:r>
+      <w:r>
+        <w:t xml:space="preserve"> –</w:t>
+      </w:r>
+      <w:r>
+        <w:t xml:space="preserve"> none</w:t>
+      </w:r>
+    </w:p>
+    <w:p>
+      <w:r>
+        <w:rPr>
+          <w:b/>
+        </w:rPr>
+        <w:t>2nd Trigger Zone</w:t>
+      </w:r>
+      <w:r>
+        <w:t xml:space="preserve"> </w:t>
+      </w:r>
+      <w:r>
+        <w:t>(After Steam Jet) –</w:t>
+      </w:r>
+      <w:r>
+        <w:t xml:space="preserve"> </w:t>
+      </w:r>
+      <w:r>
+        <w:t xml:space="preserve">This was Nicholai’s playroom… we had so many happy memories here… </w:t>
+      </w:r>
+    </w:p>
+    <w:p>
+      <w:pPr>
+        <w:rPr>
+          <w:i/>
+          <w:iCs/>
+        </w:rPr>
+      </w:pPr>
+      <w:r>
+        <w:rPr>
+          <w:i/>
+          <w:iCs/>
+        </w:rPr>
+        <w:t xml:space="preserve">Suggestion, “This was </w:t>
+      </w:r>
+      <w:r>
+        <w:rPr>
+          <w:b/>
+          <w:bCs/>
+          <w:i/>
+          <w:iCs/>
+        </w:rPr>
+        <w:t>Nikolai’s</w:t>
+      </w:r>
+      <w:r>
+        <w:rPr>
+          <w:i/>
+          <w:iCs/>
+        </w:rPr>
+        <w:t xml:space="preserve"> playroom, we made so many happy memories here.” Or “I have so many happy memories about this room.”</w:t>
+      </w:r>
+    </w:p>
+    <w:p>
+      <w:pPr>
+        <w:rPr>
+          <w:i/>
+          <w:iCs/>
+        </w:rPr>
+      </w:pPr>
+      <w:r>
+        <w:rPr>
+          <w:b/>
+        </w:rPr>
+        <w:t xml:space="preserve">Narrative Object 2 Interact </w:t>
+      </w:r>
+      <w:r>
+        <w:t>(</w:t>
+      </w:r>
+      <w:r>
+        <w:rPr>
+          <w:b/>
+          <w:bCs/>
+        </w:rPr>
+        <w:t>Ni</w:t>
+      </w:r>
+      <w:r>
+        <w:rPr>
+          <w:b/>
+          <w:bCs/>
+        </w:rPr>
+        <w:t>k</w:t>
+      </w:r>
+      <w:r>
+        <w:rPr>
+          <w:b/>
+          <w:bCs/>
+        </w:rPr>
+        <w:t>olai’s</w:t>
+      </w:r>
+      <w:r>
+        <w:t xml:space="preserve"> Rocking Horse</w:t>
+      </w:r>
+      <w:r>
+        <w:t>)</w:t>
+      </w:r>
+      <w:r>
+        <w:t xml:space="preserve"> </w:t>
+      </w:r>
+      <w:r>
+        <w:t xml:space="preserve">– I remember when I brought this back from the mainland. He would rock on it for hours… </w:t>
+      </w:r>
+      <w:r>
+        <w:t xml:space="preserve"> </w:t>
+      </w:r>
+    </w:p>
+    <w:p>
+      <w:r>
+        <w:rPr>
+          <w:b/>
+        </w:rPr>
+        <w:t>Narrative Object 2 Leave</w:t>
+      </w:r>
+      <w:r>
+        <w:t xml:space="preserve"> – </w:t>
+      </w:r>
+      <w:r>
+        <w:t xml:space="preserve">I wish I could just go back to those days… when he was so young and we were all together. </w:t>
+      </w:r>
+    </w:p>
+    <w:p>
+      <w:r>
+        <w:rPr>
+          <w:b/>
+        </w:rPr>
+        <w:t>3</w:t>
+      </w:r>
+      <w:r>
+        <w:rPr>
+          <w:b/>
+          <w:vertAlign w:val="superscript"/>
+        </w:rPr>
+        <w:t>rd</w:t>
+      </w:r>
+      <w:r>
+        <w:rPr>
+          <w:b/>
+        </w:rPr>
+        <w:t xml:space="preserve"> Trigger Zone</w:t>
+      </w:r>
+      <w:r>
+        <w:t xml:space="preserve"> –</w:t>
+      </w:r>
+      <w:r>
+        <w:t xml:space="preserve"> none</w:t>
+      </w:r>
+    </w:p>
+    <w:p>
+      <w:r>
+        <w:rPr>
+          <w:b/>
+        </w:rPr>
+        <w:t>Narrative Object 3 Interact</w:t>
+      </w:r>
+      <w:r>
+        <w:t xml:space="preserve"> (Sturdy Ladder) </w:t>
+      </w:r>
+      <w:r>
+        <w:t>–</w:t>
+      </w:r>
+      <w:r>
+        <w:t xml:space="preserve"> </w:t>
+      </w:r>
+      <w:r>
+        <w:rPr>
+          <w:b/>
+        </w:rPr>
+        <w:t>light chuckle</w:t>
+      </w:r>
+      <w:r>
+        <w:t xml:space="preserve"> “This old thing… It broke once, didn’t work when I tried to fix it the first time… Alex laughed at me when I fell flat on my arse…”</w:t>
+      </w:r>
+    </w:p>
+    <w:p>
+      <w:pPr>
+        <w:rPr>
+          <w:rStyle w:val="Emphasis"/>
+        </w:rPr>
+      </w:pPr>
+      <w:r>
+        <w:rPr>
+          <w:i/>
+          <w:iCs/>
+        </w:rPr>
+        <w:t xml:space="preserve">Suggestion, “This old thing. It broke once. It didn’t work when I tried to fix it the first time. Alex laughed at me when I fell flat on my arse… </w:t>
+      </w:r>
+      <w:r>
+        <w:rPr>
+          <w:i/>
+          <w:iCs/>
+        </w:rPr>
+        <w:t xml:space="preserve">oh god how I </w:t>
+      </w:r>
+      <w:r>
+        <w:rPr>
+          <w:i/>
+          <w:iCs/>
+        </w:rPr>
+        <w:t>miss</w:t>
+      </w:r>
+      <w:r>
+        <w:rPr>
+          <w:i/>
+          <w:iCs/>
+        </w:rPr>
+        <w:t xml:space="preserve"> </w:t>
+      </w:r>
+      <w:r>
+        <w:rPr>
+          <w:i/>
+          <w:iCs/>
+        </w:rPr>
+        <w:t>that</w:t>
+      </w:r>
+      <w:bookmarkStart w:id="0" w:name="_GoBack"/>
+      <w:bookmarkEnd w:id="0"/>
+      <w:r>
+        <w:rPr>
+          <w:i/>
+          <w:iCs/>
+        </w:rPr>
+        <w:t xml:space="preserve"> laugh.”</w:t>
+      </w:r>
+    </w:p>
+    <w:p>
+      <w:r>
+        <w:rPr>
+          <w:b/>
+        </w:rPr>
         <w:lastRenderedPageBreak/>
-        <w:t>Find Wires</w:t>
-      </w:r>
-      <w:r>
-        <w:t xml:space="preserve"> -</w:t>
-      </w:r>
-    </w:p>
-    <w:p>
-      <w:r>
-        <w:rPr>
-          <w:b/>
-        </w:rPr>
-        <w:t>Find Screwdriver</w:t>
-      </w:r>
-      <w:r>
-        <w:t xml:space="preserve"> - </w:t>
-      </w:r>
-    </w:p>
-    <w:p>
-      <w:r>
-        <w:rPr>
-          <w:b/>
-        </w:rPr>
-        <w:t>Find Switch</w:t>
-      </w:r>
-      <w:r>
-        <w:t xml:space="preserve"> - </w:t>
-      </w:r>
-    </w:p>
-    <w:p>
-      <w:r>
-        <w:rPr>
-          <w:b/>
-        </w:rPr>
-        <w:t>Fix DV Board</w:t>
-      </w:r>
-      <w:r>
-        <w:t xml:space="preserve"> - </w:t>
-      </w:r>
-    </w:p>
-    <w:p>
-      <w:pPr>
-        <w:pStyle w:val="Heading1"/>
-      </w:pPr>
-      <w:r>
-        <w:t xml:space="preserve">Level 2 </w:t>
-      </w:r>
-      <w:r>
-        <w:t>–</w:t>
-      </w:r>
-      <w:r>
-        <w:t xml:space="preserve"> </w:t>
-      </w:r>
-      <w:r>
-        <w:t>Narrative Lines</w:t>
-      </w:r>
-    </w:p>
-    <w:p>
-      <w:r>
-        <w:t xml:space="preserve">Technical Thing – To interact with the painting and the rocking horse, the player first needs to remove the steam. The clues for the code will be distributed throughout zone 1 and 2. Zone 3 will be locked behind the door. If Ivan tries to interact with a story object before the steam is cleared he will complain he can’t see (Optional).  </w:t>
-      </w:r>
-    </w:p>
-    <w:p>
-      <w:pPr>
-        <w:rPr>
-          <w:i/>
-          <w:iCs/>
-        </w:rPr>
-      </w:pPr>
-      <w:r>
-        <w:rPr>
-          <w:b/>
-        </w:rPr>
-        <w:t>Enter</w:t>
+        <w:t>Narrative Object 3 Leave</w:t>
       </w:r>
       <w:r>
         <w:t xml:space="preserve"> – </w:t>
       </w:r>
       <w:r>
-        <w:rPr>
-          <w:rStyle w:val="Emphasis"/>
-        </w:rPr>
-        <w:t>There’s steam everywhere, I cant see a thing…</w:t>
-      </w:r>
-    </w:p>
-    <w:p>
-      <w:pPr>
-        <w:rPr>
-          <w:b/>
-          <w:i/>
-          <w:iCs/>
-        </w:rPr>
-      </w:pPr>
-      <w:r>
-        <w:rPr>
-          <w:b/>
-        </w:rPr>
-        <w:t>1st Trigger Zone</w:t>
-      </w:r>
-      <w:r>
-        <w:t xml:space="preserve"> – </w:t>
-      </w:r>
-      <w:r>
-        <w:t>Looks like the pipe burst… I can close it off, need to find my wrench…</w:t>
-      </w:r>
-    </w:p>
-    <w:p>
-      <w:r>
-        <w:rPr>
-          <w:b/>
-        </w:rPr>
-        <w:t>Narrative Object 1 Interact</w:t>
-      </w:r>
-      <w:r>
-        <w:t xml:space="preserve"> (</w:t>
-      </w:r>
-      <w:r>
-        <w:t>Painting</w:t>
-      </w:r>
-      <w:r>
-        <w:t xml:space="preserve">) </w:t>
-      </w:r>
-      <w:r>
-        <w:t>–</w:t>
-      </w:r>
-      <w:r>
-        <w:t xml:space="preserve"> </w:t>
-      </w:r>
-      <w:r>
-        <w:t>Last time I was back home was for the funeral… I couldn’t look your brother in the eyes Alex…</w:t>
-      </w:r>
-    </w:p>
-    <w:p>
-      <w:r>
-        <w:rPr>
-          <w:b/>
-        </w:rPr>
-        <w:t>Narrative Object 1 Leave</w:t>
-      </w:r>
-      <w:r>
-        <w:t xml:space="preserve"> –</w:t>
-      </w:r>
-      <w:r>
-        <w:t xml:space="preserve"> none</w:t>
-      </w:r>
-    </w:p>
-    <w:p>
-      <w:r>
-        <w:rPr>
-          <w:b/>
-        </w:rPr>
-        <w:t>2nd Trigger Zone</w:t>
-      </w:r>
-      <w:r>
-        <w:t xml:space="preserve"> </w:t>
-      </w:r>
-      <w:r>
-        <w:t>(After Steam Jet) –</w:t>
-      </w:r>
-      <w:r>
-        <w:t xml:space="preserve"> </w:t>
-      </w:r>
-      <w:r>
-        <w:t xml:space="preserve">This was Nicholai’s playroom… we had so many happy memories here… </w:t>
-      </w:r>
-    </w:p>
-    <w:p>
-      <w:pPr>
-        <w:rPr>
-          <w:i/>
-          <w:iCs/>
-        </w:rPr>
-      </w:pPr>
-      <w:r>
-        <w:rPr>
-          <w:b/>
-        </w:rPr>
-        <w:t xml:space="preserve">Narrative Object 2 Interact </w:t>
-      </w:r>
-      <w:r>
-        <w:t>(</w:t>
-      </w:r>
-      <w:r>
-        <w:t>Nicholai’s Rocking Horse</w:t>
-      </w:r>
-      <w:r>
-        <w:t>)</w:t>
-      </w:r>
-      <w:r>
-        <w:t xml:space="preserve"> </w:t>
-      </w:r>
-      <w:r>
-        <w:t xml:space="preserve">– I remember when I brought this back from the mainland. He would rock on it for hours… </w:t>
-      </w:r>
-      <w:r>
-        <w:t xml:space="preserve"> </w:t>
-      </w:r>
-    </w:p>
-    <w:p>
-      <w:r>
-        <w:rPr>
-          <w:b/>
-        </w:rPr>
-        <w:t>Narrative Object 2 Leave</w:t>
-      </w:r>
-      <w:r>
-        <w:t xml:space="preserve"> – </w:t>
-      </w:r>
-      <w:r>
-        <w:t xml:space="preserve">I wish I could just go back to those days… when he was so young and we were all together. </w:t>
-      </w:r>
-    </w:p>
-    <w:p>
-      <w:r>
-        <w:rPr>
-          <w:b/>
-        </w:rPr>
-        <w:t>3</w:t>
-      </w:r>
-      <w:r>
-        <w:rPr>
-          <w:b/>
-          <w:vertAlign w:val="superscript"/>
-        </w:rPr>
-        <w:t>rd</w:t>
-      </w:r>
-      <w:r>
-        <w:rPr>
-          <w:b/>
-        </w:rPr>
-        <w:t xml:space="preserve"> Trigger Zone</w:t>
-      </w:r>
-      <w:r>
-        <w:t xml:space="preserve"> –</w:t>
-      </w:r>
-      <w:r>
-        <w:t xml:space="preserve"> none</w:t>
-      </w:r>
-    </w:p>
-    <w:p>
-      <w:pPr>
-        <w:rPr>
-          <w:rStyle w:val="Emphasis"/>
-          <w:i w:val="0"/>
-          <w:iCs w:val="0"/>
-        </w:rPr>
-      </w:pPr>
-      <w:r>
-        <w:rPr>
-          <w:b/>
-        </w:rPr>
-        <w:t>Narrative Object 3 Interact</w:t>
-      </w:r>
-      <w:r>
-        <w:t xml:space="preserve"> (</w:t>
-      </w:r>
-      <w:r>
-        <w:t>Sturdy Ladder</w:t>
-      </w:r>
-      <w:r>
-        <w:t xml:space="preserve">) </w:t>
-      </w:r>
-      <w:r>
-        <w:t>–</w:t>
-      </w:r>
-      <w:r>
-        <w:t xml:space="preserve"> </w:t>
-      </w:r>
-      <w:r>
-        <w:rPr>
-          <w:b/>
-        </w:rPr>
-        <w:t>light chuckle</w:t>
-      </w:r>
-      <w:r>
-        <w:t xml:space="preserve"> “This old thing… It broke once, didn’t work when I tried to fix it the first time… Alex laughed at me when I fell flat on my arse…”</w:t>
-      </w:r>
-    </w:p>
-    <w:p>
-      <w:r>
-        <w:rPr>
-          <w:b/>
-        </w:rPr>
-        <w:t>Narrative Object 3 Leave</w:t>
-      </w:r>
-      <w:r>
-        <w:t xml:space="preserve"> – </w:t>
-      </w:r>
-      <w:r>
         <w:t>“I had to fix it her way… thing hasn’t so much as creaked in the last 8 years… I wish she was still here… I miss her every day…”</w:t>
       </w:r>
     </w:p>
-    <w:p/>
+    <w:p>
+      <w:pPr>
+        <w:rPr>
+          <w:i/>
+          <w:iCs/>
+        </w:rPr>
+      </w:pPr>
+      <w:r>
+        <w:rPr>
+          <w:i/>
+          <w:iCs/>
+        </w:rPr>
+        <w:t>This line doesn’t work with my previous suggestion. But I do like both lines. So</w:t>
+      </w:r>
+      <w:r>
+        <w:rPr>
+          <w:i/>
+          <w:iCs/>
+        </w:rPr>
+        <w:t>,</w:t>
+      </w:r>
+      <w:r>
+        <w:rPr>
+          <w:i/>
+          <w:iCs/>
+        </w:rPr>
+        <w:t xml:space="preserve"> if it gives you any ideas, then maybe we can work with that. </w:t>
+      </w:r>
+    </w:p>
     <w:p>
       <w:pPr>
         <w:pStyle w:val="Heading2"/>
@@ -1597,7 +1806,7 @@
       </w:pPr>
     </w:pPrDefault>
   </w:docDefaults>
-  <w:latentStyles w:defLockedState="0" w:defUIPriority="99" w:defSemiHidden="0" w:defUnhideWhenUsed="0" w:defQFormat="0" w:count="375">
+  <w:latentStyles w:defLockedState="0" w:defUIPriority="99" w:defSemiHidden="0" w:defUnhideWhenUsed="0" w:defQFormat="0" w:count="377">
     <w:lsdException w:name="Normal" w:uiPriority="0" w:qFormat="1"/>
     <w:lsdException w:name="heading 1" w:uiPriority="9" w:qFormat="1"/>
     <w:lsdException w:name="heading 2" w:semiHidden="1" w:uiPriority="9" w:unhideWhenUsed="1" w:qFormat="1"/>
@@ -1703,7 +1912,6 @@
     <w:lsdException w:name="HTML Sample" w:semiHidden="1" w:unhideWhenUsed="1"/>
     <w:lsdException w:name="HTML Typewriter" w:semiHidden="1" w:unhideWhenUsed="1"/>
     <w:lsdException w:name="HTML Variable" w:semiHidden="1" w:unhideWhenUsed="1"/>
-    <w:lsdException w:name="Normal Table" w:semiHidden="1" w:unhideWhenUsed="1"/>
     <w:lsdException w:name="annotation subject" w:semiHidden="1" w:unhideWhenUsed="1"/>
     <w:lsdException w:name="No List" w:semiHidden="1" w:unhideWhenUsed="1"/>
     <w:lsdException w:name="Outline List 1" w:semiHidden="1" w:unhideWhenUsed="1"/>
@@ -1749,11 +1957,9 @@
     <w:lsdException w:name="Table Subtle 1" w:semiHidden="1" w:unhideWhenUsed="1"/>
     <w:lsdException w:name="Table Subtle 2" w:semiHidden="1" w:unhideWhenUsed="1"/>
     <w:lsdException w:name="Table Web 1" w:semiHidden="1" w:unhideWhenUsed="1"/>
-    <w:lsdException w:name="Table Web 2" w:semiHidden="1" w:unhideWhenUsed="1"/>
     <w:lsdException w:name="Table Web 3" w:semiHidden="1" w:unhideWhenUsed="1"/>
     <w:lsdException w:name="Balloon Text" w:semiHidden="1" w:unhideWhenUsed="1"/>
     <w:lsdException w:name="Table Grid" w:uiPriority="39"/>
-    <w:lsdException w:name="Table Theme" w:semiHidden="1" w:unhideWhenUsed="1"/>
     <w:lsdException w:name="Placeholder Text" w:semiHidden="1"/>
     <w:lsdException w:name="No Spacing" w:uiPriority="1" w:qFormat="1"/>
     <w:lsdException w:name="Light Shading" w:uiPriority="60"/>
@@ -1973,6 +2179,8 @@
     <w:lsdException w:name="Smart Hyperlink" w:semiHidden="1" w:unhideWhenUsed="1"/>
     <w:lsdException w:name="Hashtag" w:semiHidden="1" w:unhideWhenUsed="1"/>
     <w:lsdException w:name="Unresolved Mention" w:semiHidden="1" w:unhideWhenUsed="1"/>
+    <w:lsdException w:name="Smart Link" w:semiHidden="1" w:unhideWhenUsed="1"/>
+    <w:lsdException w:name="Smart Link Error" w:semiHidden="1" w:unhideWhenUsed="1"/>
   </w:latentStyles>
   <w:style w:type="paragraph" w:default="1" w:styleId="Normal">
     <w:name w:val="Normal"/>

</xml_diff>

<commit_message>
Pushing Level 1 dialogue pass. Incorperated some of Keat's Suggestions
</commit_message>
<xml_diff>
--- a/Narrative/Dialogue Final - WIP.docx
+++ b/Narrative/Dialogue Final - WIP.docx
@@ -2,43 +2,6 @@
 <file path=word/document.xml><?xml version="1.0" encoding="utf-8"?>
 <w:document xmlns:wpc="http://schemas.microsoft.com/office/word/2010/wordprocessingCanvas" xmlns:cx="http://schemas.microsoft.com/office/drawing/2014/chartex" xmlns:cx1="http://schemas.microsoft.com/office/drawing/2015/9/8/chartex" xmlns:cx2="http://schemas.microsoft.com/office/drawing/2015/10/21/chartex" xmlns:cx3="http://schemas.microsoft.com/office/drawing/2016/5/9/chartex" xmlns:cx4="http://schemas.microsoft.com/office/drawing/2016/5/10/chartex" xmlns:cx5="http://schemas.microsoft.com/office/drawing/2016/5/11/chartex" xmlns:cx6="http://schemas.microsoft.com/office/drawing/2016/5/12/chartex" xmlns:cx7="http://schemas.microsoft.com/office/drawing/2016/5/13/chartex" xmlns:cx8="http://schemas.microsoft.com/office/drawing/2016/5/14/chartex" xmlns:mc="http://schemas.openxmlformats.org/markup-compatibility/2006" xmlns:aink="http://schemas.microsoft.com/office/drawing/2016/ink" xmlns:am3d="http://schemas.microsoft.com/office/drawing/2017/model3d" xmlns:o="urn:schemas-microsoft-com:office:office" xmlns:r="http://schemas.openxmlformats.org/officeDocument/2006/relationships" xmlns:m="http://schemas.openxmlformats.org/officeDocument/2006/math" xmlns:v="urn:schemas-microsoft-com:vml" xmlns:wp14="http://schemas.microsoft.com/office/word/2010/wordprocessingDrawing" xmlns:wp="http://schemas.openxmlformats.org/drawingml/2006/wordprocessingDrawing" xmlns:w10="urn:schemas-microsoft-com:office:word" xmlns:w="http://schemas.openxmlformats.org/wordprocessingml/2006/main" xmlns:w14="http://schemas.microsoft.com/office/word/2010/wordml" xmlns:w15="http://schemas.microsoft.com/office/word/2012/wordml" xmlns:w16cid="http://schemas.microsoft.com/office/word/2016/wordml/cid" xmlns:w16se="http://schemas.microsoft.com/office/word/2015/wordml/symex" xmlns:wpg="http://schemas.microsoft.com/office/word/2010/wordprocessingGroup" xmlns:wpi="http://schemas.microsoft.com/office/word/2010/wordprocessingInk" xmlns:wne="http://schemas.microsoft.com/office/word/2006/wordml" xmlns:wps="http://schemas.microsoft.com/office/word/2010/wordprocessingShape" mc:Ignorable="w14 w15 w16se w16cid wp14">
   <w:body>
-    <w:p>
-      <w:pPr>
-        <w:rPr>
-          <w:b/>
-          <w:bCs/>
-          <w:i/>
-          <w:iCs/>
-        </w:rPr>
-      </w:pPr>
-      <w:r>
-        <w:rPr>
-          <w:b/>
-          <w:bCs/>
-          <w:i/>
-          <w:iCs/>
-        </w:rPr>
-        <w:t xml:space="preserve">Suggestion for all of the lines, I know it’s a big </w:t>
-      </w:r>
-      <w:r>
-        <w:rPr>
-          <w:b/>
-          <w:bCs/>
-          <w:i/>
-          <w:iCs/>
-        </w:rPr>
-        <w:t>suggestion,</w:t>
-      </w:r>
-      <w:r>
-        <w:rPr>
-          <w:b/>
-          <w:bCs/>
-          <w:i/>
-          <w:iCs/>
-        </w:rPr>
-        <w:t xml:space="preserve"> but I only thought of it now. Maybe they should sound more like him talking to the object triggering the narrative and not him telling us about it. Like the rocking horse for example, maybe he says, “ I remember when I brought you back from the mainland for Nikolai. He loved you so much, until you broke that is.”</w:t>
-      </w:r>
-    </w:p>
     <w:p>
       <w:pPr>
         <w:pStyle w:val="Heading1"/>
@@ -234,7 +197,13 @@
         <w:t xml:space="preserve"> – </w:t>
       </w:r>
       <w:r>
-        <w:t>“Alex was his mother… how could he be so heartless… I spent my life with her here. I can’t just leave.”</w:t>
+        <w:t>“I spent my life with her here</w:t>
+      </w:r>
+      <w:r>
+        <w:t>… I can’t… I can’t just move on. What would I even do…</w:t>
+      </w:r>
+      <w:r>
+        <w:t>”</w:t>
       </w:r>
       <w:r>
         <w:t xml:space="preserve"> </w:t>
@@ -247,10 +216,12 @@
           <w:iCs/>
         </w:rPr>
       </w:pPr>
+      <w:commentRangeStart w:id="0"/>
       <w:r>
         <w:rPr>
           <w:i/>
           <w:iCs/>
+          <w:highlight w:val="yellow"/>
         </w:rPr>
         <w:t xml:space="preserve">Suggestion, “She was his mother, </w:t>
       </w:r>
@@ -258,8 +229,23 @@
         <w:rPr>
           <w:i/>
           <w:iCs/>
-        </w:rPr>
-        <w:t xml:space="preserve">does that mean nothing to him. The happiest moments of our lives took place in this very building. I can’t just leave. </w:t>
+          <w:highlight w:val="yellow"/>
+        </w:rPr>
+        <w:t>does that mean nothing to him. The happiest moments of our lives took place in this very building. I can’t just leave.</w:t>
+      </w:r>
+      <w:r>
+        <w:rPr>
+          <w:i/>
+          <w:iCs/>
+        </w:rPr>
+        <w:t xml:space="preserve"> </w:t>
+      </w:r>
+      <w:commentRangeEnd w:id="0"/>
+      <w:r>
+        <w:rPr>
+          <w:rStyle w:val="CommentReference"/>
+        </w:rPr>
+        <w:commentReference w:id="0"/>
       </w:r>
     </w:p>
     <w:p>
@@ -268,6 +254,7 @@
           <w:rStyle w:val="Emphasis"/>
         </w:rPr>
       </w:pPr>
+      <w:commentRangeStart w:id="1"/>
       <w:r>
         <w:rPr>
           <w:b/>
@@ -288,15 +275,26 @@
         <w:rPr>
           <w:rStyle w:val="Emphasis"/>
         </w:rPr>
-        <w:t>Now there is a storm, the light is out and now I have to stumble around in the bloody dark…”</w:t>
-      </w:r>
-    </w:p>
-    <w:p>
+        <w:t>Now there is a storm, the light is out and now I have to stumble around in the bloody dar</w:t>
+      </w:r>
       <w:r>
         <w:rPr>
           <w:rStyle w:val="Emphasis"/>
         </w:rPr>
-        <w:t>Suggestion, “Now a storm is coming, and the light’s gone out. I have to stumble around in the dark to fix the bloody thing.”</w:t>
+        <w:t>k because the light’s gone out</w:t>
+      </w:r>
+      <w:r>
+        <w:rPr>
+          <w:rStyle w:val="Emphasis"/>
+        </w:rPr>
+        <w:t>”</w:t>
+      </w:r>
+      <w:commentRangeEnd w:id="1"/>
+      <w:r>
+        <w:rPr>
+          <w:rStyle w:val="CommentReference"/>
+        </w:rPr>
+        <w:commentReference w:id="1"/>
       </w:r>
     </w:p>
     <w:p>
@@ -433,8 +431,111 @@
     </w:p>
     <w:p>
       <w:r>
+        <w:t xml:space="preserve">Narrative Object 3 Leave </w:t>
+      </w:r>
+      <w:r>
+        <w:t>–</w:t>
+      </w:r>
+      <w:r>
+        <w:t xml:space="preserve"> </w:t>
+      </w:r>
+      <w:r>
+        <w:t>None</w:t>
+      </w:r>
+    </w:p>
+    <w:p>
+      <w:pPr>
+        <w:pStyle w:val="Heading2"/>
+      </w:pPr>
+      <w:r>
+        <w:t>Level 1 – Objective Lines</w:t>
+      </w:r>
+    </w:p>
+    <w:p>
+      <w:r>
+        <w:t>These lines are played after Ivan completes an item on his checklist.</w:t>
+      </w:r>
+    </w:p>
+    <w:p>
+      <w:r>
+        <w:rPr>
+          <w:highlight w:val="yellow"/>
+        </w:rPr>
         <w:lastRenderedPageBreak/>
-        <w:t xml:space="preserve">Narrative Object 3 Leave </w:t>
+        <w:t>These lines are already in the OG doc, will move them over later and clarify how they trigger in the new system later</w:t>
+      </w:r>
+    </w:p>
+    <w:p>
+      <w:r>
+        <w:rPr>
+          <w:b/>
+        </w:rPr>
+        <w:t>Interact with DV Board</w:t>
+      </w:r>
+      <w:r>
+        <w:t xml:space="preserve"> </w:t>
+      </w:r>
+      <w:r>
+        <w:t>(First )</w:t>
+      </w:r>
+      <w:r>
+        <w:t xml:space="preserve">- </w:t>
+      </w:r>
+      <w:r>
+        <w:rPr>
+          <w:highlight w:val="yellow"/>
+        </w:rPr>
+        <w:t>“ye… burnt out. Need to replace the whole switch. I think I have the parts lying around here somewhere”</w:t>
+      </w:r>
+    </w:p>
+    <w:p>
+      <w:r>
+        <w:rPr>
+          <w:b/>
+          <w:bCs/>
+        </w:rPr>
+        <w:t xml:space="preserve">Repeated Interactions </w:t>
+      </w:r>
+      <w:r>
+        <w:rPr>
+          <w:b/>
+          <w:bCs/>
+        </w:rPr>
+        <w:t xml:space="preserve">with DV when he can’t work on it more </w:t>
+      </w:r>
+      <w:r>
+        <w:t xml:space="preserve">– </w:t>
+      </w:r>
+      <w:r>
+        <w:rPr>
+          <w:b/>
+        </w:rPr>
+        <w:t>inaudible grumbling</w:t>
+      </w:r>
+    </w:p>
+    <w:p>
+      <w:r>
+        <w:rPr>
+          <w:b/>
+        </w:rPr>
+        <w:t>Find Wires</w:t>
+      </w:r>
+      <w:r>
+        <w:t xml:space="preserve"> </w:t>
+      </w:r>
+      <w:r>
+        <w:t>– Got the wire… Tangled but it’ll do…</w:t>
+      </w:r>
+    </w:p>
+    <w:p>
+      <w:r>
+        <w:rPr>
+          <w:b/>
+        </w:rPr>
+        <w:t>Find Screwdriver</w:t>
+      </w:r>
+      <w:r>
+        <w:t xml:space="preserve"> </w:t>
       </w:r>
       <w:r>
         <w:t>–</w:t>
@@ -443,61 +544,7 @@
         <w:t xml:space="preserve"> </w:t>
       </w:r>
       <w:r>
-        <w:t>None</w:t>
-      </w:r>
-    </w:p>
-    <w:p>
-      <w:pPr>
-        <w:pStyle w:val="Heading2"/>
-      </w:pPr>
-      <w:r>
-        <w:t>Level 1 – Objective Lines</w:t>
-      </w:r>
-    </w:p>
-    <w:p>
-      <w:r>
-        <w:t>These lines are played after Ivan completes an item on his checklist.</w:t>
-      </w:r>
-    </w:p>
-    <w:p>
-      <w:r>
-        <w:rPr>
-          <w:highlight w:val="yellow"/>
-        </w:rPr>
-        <w:t>These lines are already in the OG doc, will move them over later and clarify how they trigger in the new system later</w:t>
-      </w:r>
-    </w:p>
-    <w:p>
-      <w:r>
-        <w:rPr>
-          <w:b/>
-        </w:rPr>
-        <w:t>Interact with DV Board</w:t>
-      </w:r>
-      <w:r>
-        <w:t xml:space="preserve"> - </w:t>
-      </w:r>
-    </w:p>
-    <w:p>
-      <w:r>
-        <w:rPr>
-          <w:b/>
-        </w:rPr>
-        <w:t>Find Wires</w:t>
-      </w:r>
-      <w:r>
-        <w:t xml:space="preserve"> -</w:t>
-      </w:r>
-    </w:p>
-    <w:p>
-      <w:r>
-        <w:rPr>
-          <w:b/>
-        </w:rPr>
-        <w:t>Find Screwdriver</w:t>
-      </w:r>
-      <w:r>
-        <w:t xml:space="preserve"> - </w:t>
+        <w:t>Here it is… humph… this toolbox is a complete mess…</w:t>
       </w:r>
     </w:p>
     <w:p>
@@ -508,26 +555,7 @@
         <w:t>Find Switch</w:t>
       </w:r>
       <w:r>
-        <w:t xml:space="preserve"> - </w:t>
-      </w:r>
-    </w:p>
-    <w:p>
-      <w:r>
-        <w:rPr>
-          <w:b/>
-        </w:rPr>
-        <w:t>Fix DV Board</w:t>
-      </w:r>
-      <w:r>
-        <w:t xml:space="preserve"> - </w:t>
-      </w:r>
-    </w:p>
-    <w:p>
-      <w:pPr>
-        <w:pStyle w:val="Heading1"/>
-      </w:pPr>
-      <w:r>
-        <w:t xml:space="preserve">Level 2 </w:t>
+        <w:t xml:space="preserve"> </w:t>
       </w:r>
       <w:r>
         <w:t>–</w:t>
@@ -536,34 +564,7 @@
         <w:t xml:space="preserve"> </w:t>
       </w:r>
       <w:r>
-        <w:t>Narrative Lines</w:t>
-      </w:r>
-    </w:p>
-    <w:p>
-      <w:r>
-        <w:t xml:space="preserve">Technical Thing – To interact with the painting and the rocking horse, the player first needs to remove the steam. The clues for the code will be distributed throughout zone 1 and 2. Zone 3 will be locked behind the door. If Ivan tries to interact with a story object before the steam is cleared he will complain he can’t see (Optional).  </w:t>
-      </w:r>
-    </w:p>
-    <w:p>
-      <w:pPr>
-        <w:rPr>
-          <w:rStyle w:val="Emphasis"/>
-        </w:rPr>
-      </w:pPr>
-      <w:r>
-        <w:rPr>
-          <w:b/>
-        </w:rPr>
-        <w:t>Enter</w:t>
-      </w:r>
-      <w:r>
-        <w:t xml:space="preserve"> – </w:t>
-      </w:r>
-      <w:r>
-        <w:rPr>
-          <w:rStyle w:val="Emphasis"/>
-        </w:rPr>
-        <w:t>There’s steam everywhere, I cant see a thing…</w:t>
+        <w:t xml:space="preserve">There it is… I knew I ordered a new one… </w:t>
       </w:r>
     </w:p>
     <w:p>
@@ -575,96 +576,38 @@
       </w:pPr>
       <w:r>
         <w:rPr>
-          <w:rStyle w:val="Emphasis"/>
-        </w:rPr>
-        <w:t>Suggestion, “Where did all this steam come from? I can’t see a thing.”</w:t>
-      </w:r>
-    </w:p>
-    <w:p>
-      <w:pPr>
-        <w:rPr>
-          <w:b/>
+          <w:b/>
+          <w:bCs/>
+        </w:rPr>
+        <w:t xml:space="preserve">On </w:t>
+      </w:r>
+      <w:r>
+        <w:rPr>
+          <w:b/>
+          <w:bCs/>
+        </w:rPr>
+        <w:t>Completing the fix</w:t>
+      </w:r>
+      <w:r>
+        <w:rPr>
           <w:i/>
           <w:iCs/>
         </w:rPr>
-      </w:pPr>
-      <w:r>
-        <w:rPr>
-          <w:b/>
-        </w:rPr>
-        <w:t>1st Trigger Zone</w:t>
-      </w:r>
-      <w:r>
-        <w:t xml:space="preserve"> – Looks like the pipe burst… I can close it off, need to find my wrench…</w:t>
-      </w:r>
-    </w:p>
-    <w:p>
-      <w:r>
-        <w:rPr>
-          <w:b/>
-        </w:rPr>
-        <w:t>Narrative Object 1 Interact</w:t>
-      </w:r>
-      <w:r>
-        <w:t xml:space="preserve"> (Painting) </w:t>
-      </w:r>
-      <w:r>
-        <w:t>–</w:t>
-      </w:r>
-      <w:r>
-        <w:t xml:space="preserve"> </w:t>
-      </w:r>
-      <w:r>
-        <w:t>Last time I was back home was for the funeral… I couldn’t look your brother in the eyes Alex…</w:t>
-      </w:r>
-    </w:p>
-    <w:p>
-      <w:pPr>
+        <w:t xml:space="preserve"> – “</w:t>
+      </w:r>
+      <w:r>
         <w:rPr>
           <w:i/>
           <w:iCs/>
         </w:rPr>
-      </w:pPr>
+        <w:t>Aaaaaannndddd there! That’s some sloppy wiring, but it should get the job done.</w:t>
+      </w:r>
       <w:r>
         <w:rPr>
           <w:i/>
           <w:iCs/>
         </w:rPr>
-        <w:t>Suggestion, “The last time I was back home was for the funeral. I couldn’t bring myself to look your brother in the eye. I’m sorry Alex.”</w:t>
-      </w:r>
-    </w:p>
-    <w:p>
-      <w:r>
-        <w:rPr>
-          <w:b/>
-        </w:rPr>
-        <w:t>Narrative Object 1 Leave</w:t>
-      </w:r>
-      <w:r>
-        <w:t xml:space="preserve"> –</w:t>
-      </w:r>
-      <w:r>
-        <w:t xml:space="preserve"> none</w:t>
-      </w:r>
-    </w:p>
-    <w:p>
-      <w:r>
-        <w:rPr>
-          <w:b/>
-        </w:rPr>
-        <w:t>2nd Trigger Zone</w:t>
-      </w:r>
-      <w:r>
-        <w:t xml:space="preserve"> </w:t>
-      </w:r>
-      <w:r>
-        <w:t>(After Steam Jet) –</w:t>
-      </w:r>
-      <w:r>
-        <w:t xml:space="preserve"> </w:t>
-      </w:r>
-      <w:r>
-        <w:t xml:space="preserve">This was Nicholai’s playroom… we had so many happy memories here… </w:t>
+        <w:t>”</w:t>
       </w:r>
     </w:p>
     <w:p>
@@ -676,26 +619,38 @@
       </w:pPr>
       <w:r>
         <w:rPr>
+          <w:b/>
+          <w:bCs/>
+        </w:rPr>
+        <w:t xml:space="preserve">After DV board </w:t>
+      </w:r>
+      <w:r>
+        <w:rPr>
+          <w:b/>
+          <w:bCs/>
+        </w:rPr>
+        <w:t>sparks and lights pop</w:t>
+      </w:r>
+      <w:r>
+        <w:rPr>
           <w:i/>
           <w:iCs/>
         </w:rPr>
-        <w:t xml:space="preserve">Suggestion, “This was </w:t>
-      </w:r>
-      <w:r>
-        <w:rPr>
-          <w:b/>
-          <w:bCs/>
+        <w:t xml:space="preserve"> – “</w:t>
+      </w:r>
+      <w:r>
+        <w:rPr>
           <w:i/>
           <w:iCs/>
         </w:rPr>
-        <w:t>Nikolai’s</w:t>
+        <w:t xml:space="preserve">Ahh! </w:t>
       </w:r>
       <w:r>
         <w:rPr>
           <w:i/>
           <w:iCs/>
         </w:rPr>
-        <w:t xml:space="preserve"> playroom, we made so many happy memories here.” Or “I have so many happy memories about this room.”</w:t>
+        <w:t>Damn!”</w:t>
       </w:r>
     </w:p>
     <w:p>
@@ -708,165 +663,368 @@
       <w:r>
         <w:rPr>
           <w:b/>
-        </w:rPr>
-        <w:t xml:space="preserve">Narrative Object 2 Interact </w:t>
-      </w:r>
-      <w:r>
-        <w:t>(</w:t>
-      </w:r>
-      <w:r>
-        <w:rPr>
-          <w:b/>
           <w:bCs/>
         </w:rPr>
-        <w:t>Ni</w:t>
-      </w:r>
-      <w:r>
-        <w:rPr>
-          <w:b/>
-          <w:bCs/>
-        </w:rPr>
-        <w:t>k</w:t>
-      </w:r>
-      <w:r>
-        <w:rPr>
-          <w:b/>
-          <w:bCs/>
-        </w:rPr>
-        <w:t>olai’s</w:t>
-      </w:r>
-      <w:r>
-        <w:t xml:space="preserve"> Rocking Horse</w:t>
-      </w:r>
-      <w:r>
-        <w:t>)</w:t>
-      </w:r>
-      <w:r>
-        <w:t xml:space="preserve"> </w:t>
-      </w:r>
-      <w:r>
-        <w:t xml:space="preserve">– I remember when I brought this back from the mainland. He would rock on it for hours… </w:t>
-      </w:r>
-      <w:r>
-        <w:t xml:space="preserve"> </w:t>
-      </w:r>
-    </w:p>
-    <w:p>
-      <w:r>
-        <w:rPr>
-          <w:b/>
-        </w:rPr>
-        <w:t>Narrative Object 2 Leave</w:t>
-      </w:r>
-      <w:r>
-        <w:t xml:space="preserve"> – </w:t>
-      </w:r>
-      <w:r>
-        <w:t xml:space="preserve">I wish I could just go back to those days… when he was so young and we were all together. </w:t>
-      </w:r>
-    </w:p>
-    <w:p>
-      <w:r>
-        <w:rPr>
-          <w:b/>
-        </w:rPr>
-        <w:t>3</w:t>
-      </w:r>
-      <w:r>
-        <w:rPr>
-          <w:b/>
-          <w:vertAlign w:val="superscript"/>
-        </w:rPr>
-        <w:t>rd</w:t>
-      </w:r>
-      <w:r>
-        <w:rPr>
-          <w:b/>
-        </w:rPr>
-        <w:t xml:space="preserve"> Trigger Zone</w:t>
-      </w:r>
-      <w:r>
-        <w:t xml:space="preserve"> –</w:t>
-      </w:r>
-      <w:r>
-        <w:t xml:space="preserve"> none</w:t>
-      </w:r>
-    </w:p>
-    <w:p>
-      <w:r>
-        <w:rPr>
-          <w:b/>
-        </w:rPr>
-        <w:t>Narrative Object 3 Interact</w:t>
-      </w:r>
-      <w:r>
-        <w:t xml:space="preserve"> (Sturdy Ladder) </w:t>
-      </w:r>
-      <w:r>
-        <w:t>–</w:t>
-      </w:r>
-      <w:r>
-        <w:t xml:space="preserve"> </w:t>
-      </w:r>
-      <w:r>
-        <w:rPr>
-          <w:b/>
-        </w:rPr>
-        <w:t>light chuckle</w:t>
-      </w:r>
-      <w:r>
-        <w:t xml:space="preserve"> “This old thing… It broke once, didn’t work when I tried to fix it the first time… Alex laughed at me when I fell flat on my arse…”</w:t>
-      </w:r>
-    </w:p>
-    <w:p>
-      <w:pPr>
-        <w:rPr>
-          <w:rStyle w:val="Emphasis"/>
-        </w:rPr>
-      </w:pPr>
+        <w:t xml:space="preserve">Reacting to the boiler shaking and making noise </w:t>
+      </w:r>
       <w:r>
         <w:rPr>
           <w:i/>
           <w:iCs/>
         </w:rPr>
-        <w:t xml:space="preserve">Suggestion, “This old thing. It broke once. It didn’t work when I tried to fix it the first time. Alex laughed at me when I fell flat on my arse… </w:t>
+        <w:t>– “That’s… too hot to touch. I think the thermostat burnt out…”</w:t>
+      </w:r>
+    </w:p>
+    <w:p>
+      <w:r>
+        <w:rPr>
+          <w:b/>
+          <w:bCs/>
+        </w:rPr>
+        <w:t xml:space="preserve">Hearing the pipe burst </w:t>
       </w:r>
       <w:r>
         <w:rPr>
           <w:i/>
           <w:iCs/>
         </w:rPr>
-        <w:t xml:space="preserve">oh god how I </w:t>
-      </w:r>
-      <w:r>
-        <w:rPr>
+        <w:t xml:space="preserve">– </w:t>
+      </w:r>
+      <w:r>
+        <w:rPr>
+          <w:b/>
           <w:i/>
           <w:iCs/>
         </w:rPr>
-        <w:t>miss</w:t>
+        <w:t>grumbles “</w:t>
       </w:r>
       <w:r>
         <w:rPr>
           <w:i/>
           <w:iCs/>
         </w:rPr>
-        <w:t xml:space="preserve"> </w:t>
-      </w:r>
+        <w:t>Why now, why tonight. Damn it!</w:t>
+      </w:r>
+      <w:bookmarkStart w:id="2" w:name="_GoBack"/>
+      <w:bookmarkEnd w:id="2"/>
       <w:r>
         <w:rPr>
           <w:i/>
           <w:iCs/>
         </w:rPr>
-        <w:t>that</w:t>
-      </w:r>
-      <w:bookmarkStart w:id="0" w:name="_GoBack"/>
-      <w:bookmarkEnd w:id="0"/>
-      <w:r>
-        <w:rPr>
+        <w:t>”</w:t>
+      </w:r>
+    </w:p>
+    <w:p>
+      <w:pPr>
+        <w:pStyle w:val="Heading1"/>
+      </w:pPr>
+      <w:r>
+        <w:t xml:space="preserve">Level 2 </w:t>
+      </w:r>
+      <w:r>
+        <w:t>–</w:t>
+      </w:r>
+      <w:r>
+        <w:t xml:space="preserve"> </w:t>
+      </w:r>
+      <w:r>
+        <w:t>Narrative Lines</w:t>
+      </w:r>
+    </w:p>
+    <w:p>
+      <w:r>
+        <w:t xml:space="preserve">Technical Thing – To interact with the painting and the rocking horse, the player first needs to remove the steam. The clues for the code will be distributed throughout zone 1 and 2. Zone 3 will be locked behind the door. If Ivan tries to interact with a story object before the steam is cleared he will complain he can’t see (Optional).  </w:t>
+      </w:r>
+    </w:p>
+    <w:p>
+      <w:pPr>
+        <w:rPr>
+          <w:rStyle w:val="Emphasis"/>
+        </w:rPr>
+      </w:pPr>
+      <w:r>
+        <w:rPr>
+          <w:b/>
+        </w:rPr>
+        <w:t>Enter</w:t>
+      </w:r>
+      <w:r>
+        <w:t xml:space="preserve"> – </w:t>
+      </w:r>
+      <w:r>
+        <w:rPr>
+          <w:rStyle w:val="Emphasis"/>
+        </w:rPr>
+        <w:t xml:space="preserve">There’s steam everywhere, I </w:t>
+      </w:r>
+      <w:r>
+        <w:rPr>
+          <w:rStyle w:val="Emphasis"/>
+        </w:rPr>
+        <w:t>can’t</w:t>
+      </w:r>
+      <w:r>
+        <w:rPr>
+          <w:rStyle w:val="Emphasis"/>
+        </w:rPr>
+        <w:t xml:space="preserve"> see a thing…</w:t>
+      </w:r>
+      <w:r>
+        <w:rPr>
+          <w:rStyle w:val="Emphasis"/>
+        </w:rPr>
+        <w:t xml:space="preserve"> Pipe must have </w:t>
+      </w:r>
+      <w:commentRangeStart w:id="3"/>
+      <w:r>
+        <w:rPr>
+          <w:rStyle w:val="Emphasis"/>
+        </w:rPr>
+        <w:t>burst</w:t>
+      </w:r>
+      <w:commentRangeEnd w:id="3"/>
+      <w:r>
+        <w:rPr>
+          <w:rStyle w:val="CommentReference"/>
+        </w:rPr>
+        <w:commentReference w:id="3"/>
+      </w:r>
+    </w:p>
+    <w:p>
+      <w:pPr>
+        <w:rPr>
+          <w:b/>
           <w:i/>
           <w:iCs/>
         </w:rPr>
-        <w:t xml:space="preserve"> laugh.”</w:t>
+      </w:pPr>
+      <w:r>
+        <w:rPr>
+          <w:b/>
+        </w:rPr>
+        <w:t>1st Trigger Zone</w:t>
+      </w:r>
+      <w:r>
+        <w:t xml:space="preserve"> – Looks like the pipe burst… I can close it off, need to find my wrench…</w:t>
+      </w:r>
+    </w:p>
+    <w:p>
+      <w:commentRangeStart w:id="4"/>
+      <w:r>
+        <w:rPr>
+          <w:b/>
+        </w:rPr>
+        <w:t>Narrative Object 1 Interact</w:t>
+      </w:r>
+      <w:r>
+        <w:t xml:space="preserve"> (Painting) </w:t>
+      </w:r>
+      <w:r>
+        <w:t>–</w:t>
+      </w:r>
+      <w:r>
+        <w:t xml:space="preserve"> </w:t>
+      </w:r>
+      <w:r>
+        <w:t>Last time I was back home was for the funeral… I couldn’t look your brother in the eyes Alex…</w:t>
+      </w:r>
+    </w:p>
+    <w:p>
+      <w:pPr>
+        <w:rPr>
+          <w:i/>
+          <w:iCs/>
+        </w:rPr>
+      </w:pPr>
+      <w:r>
+        <w:rPr>
+          <w:i/>
+          <w:iCs/>
+          <w:highlight w:val="yellow"/>
+        </w:rPr>
+        <w:t>Suggestion, “The last time I was back home was for the funeral. I couldn’t bring myself to look your brother in the eye. I’m sorry Alex.”</w:t>
+      </w:r>
+      <w:commentRangeEnd w:id="4"/>
+      <w:r>
+        <w:rPr>
+          <w:rStyle w:val="CommentReference"/>
+        </w:rPr>
+        <w:commentReference w:id="4"/>
+      </w:r>
+    </w:p>
+    <w:p>
+      <w:r>
+        <w:rPr>
+          <w:b/>
+        </w:rPr>
+        <w:t>Narrative Object 1 Leave</w:t>
+      </w:r>
+      <w:r>
+        <w:t xml:space="preserve"> –</w:t>
+      </w:r>
+      <w:r>
+        <w:t xml:space="preserve"> none</w:t>
+      </w:r>
+    </w:p>
+    <w:p>
+      <w:pPr>
+        <w:rPr>
+          <w:i/>
+          <w:iCs/>
+        </w:rPr>
+      </w:pPr>
+      <w:r>
+        <w:rPr>
+          <w:b/>
+        </w:rPr>
+        <w:t>2nd Trigger Zone</w:t>
+      </w:r>
+      <w:r>
+        <w:t xml:space="preserve"> </w:t>
+      </w:r>
+      <w:r>
+        <w:t>(After Steam Jet) –</w:t>
+      </w:r>
+      <w:r>
+        <w:t xml:space="preserve"> </w:t>
+      </w:r>
+      <w:r>
+        <w:t xml:space="preserve">This was Nicholai’s playroom… </w:t>
+      </w:r>
+      <w:r>
+        <w:rPr>
+          <w:i/>
+          <w:iCs/>
+        </w:rPr>
+        <w:t>I have so many happy memories about this room.”</w:t>
+      </w:r>
+    </w:p>
+    <w:p>
+      <w:pPr>
+        <w:rPr>
+          <w:i/>
+          <w:iCs/>
+        </w:rPr>
+      </w:pPr>
+      <w:r>
+        <w:rPr>
+          <w:b/>
+        </w:rPr>
+        <w:t xml:space="preserve">Narrative Object 2 Interact </w:t>
+      </w:r>
+      <w:r>
+        <w:t>(</w:t>
+      </w:r>
+      <w:r>
+        <w:rPr>
+          <w:b/>
+          <w:bCs/>
+        </w:rPr>
+        <w:t>Ni</w:t>
+      </w:r>
+      <w:r>
+        <w:rPr>
+          <w:b/>
+          <w:bCs/>
+        </w:rPr>
+        <w:t>k</w:t>
+      </w:r>
+      <w:r>
+        <w:rPr>
+          <w:b/>
+          <w:bCs/>
+        </w:rPr>
+        <w:t>olai’s</w:t>
+      </w:r>
+      <w:r>
+        <w:t xml:space="preserve"> Rocking Horse</w:t>
+      </w:r>
+      <w:r>
+        <w:t>)</w:t>
+      </w:r>
+      <w:r>
+        <w:t xml:space="preserve"> </w:t>
+      </w:r>
+      <w:r>
+        <w:t xml:space="preserve">– I remember when I brought this back from the mainland. He would rock on it for hours… </w:t>
+      </w:r>
+      <w:r>
+        <w:t xml:space="preserve"> </w:t>
+      </w:r>
+    </w:p>
+    <w:p>
+      <w:r>
+        <w:rPr>
+          <w:b/>
+        </w:rPr>
+        <w:t>Narrative Object 2 Leave</w:t>
+      </w:r>
+      <w:r>
+        <w:t xml:space="preserve"> – </w:t>
+      </w:r>
+      <w:r>
+        <w:t xml:space="preserve">I wish I could just go back to those days… when he was so young and we were all together. </w:t>
+      </w:r>
+    </w:p>
+    <w:p>
+      <w:r>
+        <w:rPr>
+          <w:b/>
+        </w:rPr>
+        <w:t>3</w:t>
+      </w:r>
+      <w:r>
+        <w:rPr>
+          <w:b/>
+          <w:vertAlign w:val="superscript"/>
+        </w:rPr>
+        <w:t>rd</w:t>
+      </w:r>
+      <w:r>
+        <w:rPr>
+          <w:b/>
+        </w:rPr>
+        <w:t xml:space="preserve"> Trigger Zone</w:t>
+      </w:r>
+      <w:r>
+        <w:t xml:space="preserve"> –</w:t>
+      </w:r>
+      <w:r>
+        <w:t xml:space="preserve"> none</w:t>
+      </w:r>
+    </w:p>
+    <w:p>
+      <w:commentRangeStart w:id="5"/>
+      <w:r>
+        <w:rPr>
+          <w:b/>
+        </w:rPr>
+        <w:t>Narrative Object 3 Interact</w:t>
+      </w:r>
+      <w:r>
+        <w:t xml:space="preserve"> (Sturdy Ladder) </w:t>
+      </w:r>
+      <w:r>
+        <w:t>–</w:t>
+      </w:r>
+      <w:r>
+        <w:t xml:space="preserve"> </w:t>
+      </w:r>
+      <w:r>
+        <w:rPr>
+          <w:b/>
+        </w:rPr>
+        <w:t>light chuckle</w:t>
+      </w:r>
+      <w:r>
+        <w:t xml:space="preserve"> “This old thing… It broke once, didn’t work when I tried to fix it the first time… Alex laughed at me when I fell flat on my arse…</w:t>
+      </w:r>
+      <w:r>
+        <w:t xml:space="preserve"> (This is a slightly bitter sweet/happy tone, not negative)</w:t>
+      </w:r>
+      <w:r>
+        <w:t>”</w:t>
       </w:r>
     </w:p>
     <w:p>
@@ -881,36 +1039,20 @@
         <w:t xml:space="preserve"> – </w:t>
       </w:r>
       <w:r>
-        <w:t>“I had to fix it her way… thing hasn’t so much as creaked in the last 8 years… I wish she was still here… I miss her every day…”</w:t>
-      </w:r>
-    </w:p>
-    <w:p>
-      <w:pPr>
-        <w:rPr>
-          <w:i/>
-          <w:iCs/>
-        </w:rPr>
-      </w:pPr>
-      <w:r>
-        <w:rPr>
-          <w:i/>
-          <w:iCs/>
-        </w:rPr>
-        <w:t>This line doesn’t work with my previous suggestion. But I do like both lines. So</w:t>
-      </w:r>
-      <w:r>
-        <w:rPr>
-          <w:i/>
-          <w:iCs/>
-        </w:rPr>
-        <w:t>,</w:t>
-      </w:r>
-      <w:r>
-        <w:rPr>
-          <w:i/>
-          <w:iCs/>
-        </w:rPr>
-        <w:t xml:space="preserve"> if it gives you any ideas, then maybe we can work with that. </w:t>
+        <w:t xml:space="preserve">“I had to fix it her way… thing hasn’t so much as creaked in the last 8 years… I wish she was still here… I miss </w:t>
+      </w:r>
+      <w:r>
+        <w:t>that laugh</w:t>
+      </w:r>
+      <w:r>
+        <w:t>…”</w:t>
+      </w:r>
+      <w:commentRangeEnd w:id="5"/>
+      <w:r>
+        <w:rPr>
+          <w:rStyle w:val="CommentReference"/>
+        </w:rPr>
+        <w:commentReference w:id="5"/>
       </w:r>
     </w:p>
     <w:p>
@@ -964,6 +1106,123 @@
     </w:sectPr>
   </w:body>
 </w:document>
+</file>
+
+<file path=word/comments.xml><?xml version="1.0" encoding="utf-8"?>
+<w:comments xmlns:wpc="http://schemas.microsoft.com/office/word/2010/wordprocessingCanvas" xmlns:cx="http://schemas.microsoft.com/office/drawing/2014/chartex" xmlns:cx1="http://schemas.microsoft.com/office/drawing/2015/9/8/chartex" xmlns:cx2="http://schemas.microsoft.com/office/drawing/2015/10/21/chartex" xmlns:cx3="http://schemas.microsoft.com/office/drawing/2016/5/9/chartex" xmlns:cx4="http://schemas.microsoft.com/office/drawing/2016/5/10/chartex" xmlns:cx5="http://schemas.microsoft.com/office/drawing/2016/5/11/chartex" xmlns:cx6="http://schemas.microsoft.com/office/drawing/2016/5/12/chartex" xmlns:cx7="http://schemas.microsoft.com/office/drawing/2016/5/13/chartex" xmlns:cx8="http://schemas.microsoft.com/office/drawing/2016/5/14/chartex" xmlns:mc="http://schemas.openxmlformats.org/markup-compatibility/2006" xmlns:aink="http://schemas.microsoft.com/office/drawing/2016/ink" xmlns:am3d="http://schemas.microsoft.com/office/drawing/2017/model3d" xmlns:o="urn:schemas-microsoft-com:office:office" xmlns:r="http://schemas.openxmlformats.org/officeDocument/2006/relationships" xmlns:m="http://schemas.openxmlformats.org/officeDocument/2006/math" xmlns:v="urn:schemas-microsoft-com:vml" xmlns:wp14="http://schemas.microsoft.com/office/word/2010/wordprocessingDrawing" xmlns:wp="http://schemas.openxmlformats.org/drawingml/2006/wordprocessingDrawing" xmlns:w10="urn:schemas-microsoft-com:office:word" xmlns:w="http://schemas.openxmlformats.org/wordprocessingml/2006/main" xmlns:w14="http://schemas.microsoft.com/office/word/2010/wordml" xmlns:w15="http://schemas.microsoft.com/office/word/2012/wordml" xmlns:w16cid="http://schemas.microsoft.com/office/word/2016/wordml/cid" xmlns:w16se="http://schemas.microsoft.com/office/word/2015/wordml/symex" xmlns:wpg="http://schemas.microsoft.com/office/word/2010/wordprocessingGroup" xmlns:wpi="http://schemas.microsoft.com/office/word/2010/wordprocessingInk" xmlns:wne="http://schemas.microsoft.com/office/word/2006/wordml" xmlns:wps="http://schemas.microsoft.com/office/word/2010/wordprocessingShape" mc:Ignorable="w14 w15 w16se w16cid wp14">
+  <w:comment w:id="0" w:author="Stash Gomes" w:date="2019-10-20T10:54:00Z" w:initials="SG">
+    <w:p>
+      <w:pPr>
+        <w:pStyle w:val="CommentText"/>
+      </w:pPr>
+      <w:r>
+        <w:rPr>
+          <w:rStyle w:val="CommentReference"/>
+        </w:rPr>
+        <w:annotationRef/>
+      </w:r>
+      <w:r>
+        <w:t>This seems a bit too melodramatic, but so does the original Line. I have dialled it back to make more sense.</w:t>
+      </w:r>
+      <w:r>
+        <w:t xml:space="preserve"> Context should be enough for people to connect the dots that Alex is his mother. </w:t>
+      </w:r>
+    </w:p>
+  </w:comment>
+  <w:comment w:id="1" w:author="Stash Gomes" w:date="2019-10-20T10:53:00Z" w:initials="SG">
+    <w:p>
+      <w:pPr>
+        <w:pStyle w:val="CommentText"/>
+      </w:pPr>
+      <w:r>
+        <w:rPr>
+          <w:rStyle w:val="CommentReference"/>
+        </w:rPr>
+        <w:annotationRef/>
+      </w:r>
+      <w:r>
+        <w:t xml:space="preserve">It did need a bit more context. I agree. You can deliver this line with some grumpiness at the end. </w:t>
+      </w:r>
+    </w:p>
+  </w:comment>
+  <w:comment w:id="3" w:author="Stash Gomes" w:date="2019-10-20T10:51:00Z" w:initials="SG">
+    <w:p>
+      <w:pPr>
+        <w:pStyle w:val="CommentText"/>
+      </w:pPr>
+      <w:r>
+        <w:rPr>
+          <w:rStyle w:val="CommentReference"/>
+        </w:rPr>
+        <w:annotationRef/>
+      </w:r>
+      <w:r>
+        <w:t>Provided context</w:t>
+      </w:r>
+    </w:p>
+  </w:comment>
+  <w:comment w:id="4" w:author="Stash Gomes" w:date="2019-10-20T10:50:00Z" w:initials="SG">
+    <w:p>
+      <w:pPr>
+        <w:pStyle w:val="CommentText"/>
+      </w:pPr>
+      <w:r>
+        <w:rPr>
+          <w:rStyle w:val="CommentReference"/>
+        </w:rPr>
+        <w:annotationRef/>
+      </w:r>
+      <w:r>
+        <w:t>Not too fussed, try them both. Whatever sounds better.</w:t>
+      </w:r>
+    </w:p>
+  </w:comment>
+  <w:comment w:id="5" w:author="Stash Gomes" w:date="2019-10-20T10:51:00Z" w:initials="SG">
+    <w:p>
+      <w:pPr>
+        <w:pStyle w:val="CommentText"/>
+      </w:pPr>
+      <w:r>
+        <w:rPr>
+          <w:rStyle w:val="CommentReference"/>
+        </w:rPr>
+        <w:annotationRef/>
+      </w:r>
+      <w:r>
+        <w:t>I like how the line was written. I think tone is important here. I liked the “missing her laugh” bit. It is now added it to the 2</w:t>
+      </w:r>
+      <w:r>
+        <w:rPr>
+          <w:vertAlign w:val="superscript"/>
+        </w:rPr>
+        <w:t>nd</w:t>
+      </w:r>
+      <w:r>
+        <w:t xml:space="preserve"> line.</w:t>
+      </w:r>
+    </w:p>
+  </w:comment>
+</w:comments>
+</file>
+
+<file path=word/commentsExtended.xml><?xml version="1.0" encoding="utf-8"?>
+<w15:commentsEx xmlns:wpc="http://schemas.microsoft.com/office/word/2010/wordprocessingCanvas" xmlns:cx="http://schemas.microsoft.com/office/drawing/2014/chartex" xmlns:cx1="http://schemas.microsoft.com/office/drawing/2015/9/8/chartex" xmlns:cx2="http://schemas.microsoft.com/office/drawing/2015/10/21/chartex" xmlns:cx3="http://schemas.microsoft.com/office/drawing/2016/5/9/chartex" xmlns:cx4="http://schemas.microsoft.com/office/drawing/2016/5/10/chartex" xmlns:cx5="http://schemas.microsoft.com/office/drawing/2016/5/11/chartex" xmlns:cx6="http://schemas.microsoft.com/office/drawing/2016/5/12/chartex" xmlns:cx7="http://schemas.microsoft.com/office/drawing/2016/5/13/chartex" xmlns:cx8="http://schemas.microsoft.com/office/drawing/2016/5/14/chartex" xmlns:mc="http://schemas.openxmlformats.org/markup-compatibility/2006" xmlns:aink="http://schemas.microsoft.com/office/drawing/2016/ink" xmlns:am3d="http://schemas.microsoft.com/office/drawing/2017/model3d" xmlns:o="urn:schemas-microsoft-com:office:office" xmlns:r="http://schemas.openxmlformats.org/officeDocument/2006/relationships" xmlns:m="http://schemas.openxmlformats.org/officeDocument/2006/math" xmlns:v="urn:schemas-microsoft-com:vml" xmlns:wp14="http://schemas.microsoft.com/office/word/2010/wordprocessingDrawing" xmlns:wp="http://schemas.openxmlformats.org/drawingml/2006/wordprocessingDrawing" xmlns:w10="urn:schemas-microsoft-com:office:word" xmlns:w="http://schemas.openxmlformats.org/wordprocessingml/2006/main" xmlns:w14="http://schemas.microsoft.com/office/word/2010/wordml" xmlns:w15="http://schemas.microsoft.com/office/word/2012/wordml" xmlns:w16cid="http://schemas.microsoft.com/office/word/2016/wordml/cid" xmlns:w16se="http://schemas.microsoft.com/office/word/2015/wordml/symex" xmlns:wpg="http://schemas.microsoft.com/office/word/2010/wordprocessingGroup" xmlns:wpi="http://schemas.microsoft.com/office/word/2010/wordprocessingInk" xmlns:wne="http://schemas.microsoft.com/office/word/2006/wordml" xmlns:wps="http://schemas.microsoft.com/office/word/2010/wordprocessingShape" mc:Ignorable="w14 w15 w16se w16cid wp14">
+  <w15:commentEx w15:paraId="777F8E73" w15:done="0"/>
+  <w15:commentEx w15:paraId="45CD375B" w15:done="0"/>
+  <w15:commentEx w15:paraId="0F4CB6BE" w15:done="0"/>
+  <w15:commentEx w15:paraId="2DE2A85B" w15:done="0"/>
+  <w15:commentEx w15:paraId="50ADAF64" w15:done="0"/>
+</w15:commentsEx>
+</file>
+
+<file path=word/commentsIds.xml><?xml version="1.0" encoding="utf-8"?>
+<w16cid:commentsIds xmlns:wpc="http://schemas.microsoft.com/office/word/2010/wordprocessingCanvas" xmlns:cx="http://schemas.microsoft.com/office/drawing/2014/chartex" xmlns:cx1="http://schemas.microsoft.com/office/drawing/2015/9/8/chartex" xmlns:cx2="http://schemas.microsoft.com/office/drawing/2015/10/21/chartex" xmlns:cx3="http://schemas.microsoft.com/office/drawing/2016/5/9/chartex" xmlns:cx4="http://schemas.microsoft.com/office/drawing/2016/5/10/chartex" xmlns:cx5="http://schemas.microsoft.com/office/drawing/2016/5/11/chartex" xmlns:cx6="http://schemas.microsoft.com/office/drawing/2016/5/12/chartex" xmlns:cx7="http://schemas.microsoft.com/office/drawing/2016/5/13/chartex" xmlns:cx8="http://schemas.microsoft.com/office/drawing/2016/5/14/chartex" xmlns:mc="http://schemas.openxmlformats.org/markup-compatibility/2006" xmlns:aink="http://schemas.microsoft.com/office/drawing/2016/ink" xmlns:am3d="http://schemas.microsoft.com/office/drawing/2017/model3d" xmlns:o="urn:schemas-microsoft-com:office:office" xmlns:r="http://schemas.openxmlformats.org/officeDocument/2006/relationships" xmlns:m="http://schemas.openxmlformats.org/officeDocument/2006/math" xmlns:v="urn:schemas-microsoft-com:vml" xmlns:wp14="http://schemas.microsoft.com/office/word/2010/wordprocessingDrawing" xmlns:wp="http://schemas.openxmlformats.org/drawingml/2006/wordprocessingDrawing" xmlns:w10="urn:schemas-microsoft-com:office:word" xmlns:w="http://schemas.openxmlformats.org/wordprocessingml/2006/main" xmlns:w14="http://schemas.microsoft.com/office/word/2010/wordml" xmlns:w15="http://schemas.microsoft.com/office/word/2012/wordml" xmlns:w16cid="http://schemas.microsoft.com/office/word/2016/wordml/cid" xmlns:w16se="http://schemas.microsoft.com/office/word/2015/wordml/symex" xmlns:wpg="http://schemas.microsoft.com/office/word/2010/wordprocessingGroup" xmlns:wpi="http://schemas.microsoft.com/office/word/2010/wordprocessingInk" xmlns:wne="http://schemas.microsoft.com/office/word/2006/wordml" xmlns:wps="http://schemas.microsoft.com/office/word/2010/wordprocessingShape" mc:Ignorable="w14 w15 w16se w16cid wp14">
+  <w16cid:commentId w16cid:paraId="777F8E73" w16cid:durableId="2156BB60"/>
+  <w16cid:commentId w16cid:paraId="45CD375B" w16cid:durableId="2156BB37"/>
+  <w16cid:commentId w16cid:paraId="0F4CB6BE" w16cid:durableId="2156BAA5"/>
+  <w16cid:commentId w16cid:paraId="2DE2A85B" w16cid:durableId="2156BA7D"/>
+  <w16cid:commentId w16cid:paraId="50ADAF64" w16cid:durableId="2156BAB7"/>
+</w16cid:commentsIds>
 </file>
 
 <file path=word/numbering.xml><?xml version="1.0" encoding="utf-8"?>
@@ -1786,7 +2045,18 @@
   <w:num w:numId="9">
     <w:abstractNumId w:val="5"/>
   </w:num>
+  <w:num w:numId="10">
+    <w:abstractNumId w:val="4"/>
+  </w:num>
 </w:numbering>
+</file>
+
+<file path=word/people.xml><?xml version="1.0" encoding="utf-8"?>
+<w15:people xmlns:wpc="http://schemas.microsoft.com/office/word/2010/wordprocessingCanvas" xmlns:cx="http://schemas.microsoft.com/office/drawing/2014/chartex" xmlns:cx1="http://schemas.microsoft.com/office/drawing/2015/9/8/chartex" xmlns:cx2="http://schemas.microsoft.com/office/drawing/2015/10/21/chartex" xmlns:cx3="http://schemas.microsoft.com/office/drawing/2016/5/9/chartex" xmlns:cx4="http://schemas.microsoft.com/office/drawing/2016/5/10/chartex" xmlns:cx5="http://schemas.microsoft.com/office/drawing/2016/5/11/chartex" xmlns:cx6="http://schemas.microsoft.com/office/drawing/2016/5/12/chartex" xmlns:cx7="http://schemas.microsoft.com/office/drawing/2016/5/13/chartex" xmlns:cx8="http://schemas.microsoft.com/office/drawing/2016/5/14/chartex" xmlns:mc="http://schemas.openxmlformats.org/markup-compatibility/2006" xmlns:aink="http://schemas.microsoft.com/office/drawing/2016/ink" xmlns:am3d="http://schemas.microsoft.com/office/drawing/2017/model3d" xmlns:o="urn:schemas-microsoft-com:office:office" xmlns:r="http://schemas.openxmlformats.org/officeDocument/2006/relationships" xmlns:m="http://schemas.openxmlformats.org/officeDocument/2006/math" xmlns:v="urn:schemas-microsoft-com:vml" xmlns:wp14="http://schemas.microsoft.com/office/word/2010/wordprocessingDrawing" xmlns:wp="http://schemas.openxmlformats.org/drawingml/2006/wordprocessingDrawing" xmlns:w10="urn:schemas-microsoft-com:office:word" xmlns:w="http://schemas.openxmlformats.org/wordprocessingml/2006/main" xmlns:w14="http://schemas.microsoft.com/office/word/2010/wordml" xmlns:w15="http://schemas.microsoft.com/office/word/2012/wordml" xmlns:w16cid="http://schemas.microsoft.com/office/word/2016/wordml/cid" xmlns:w16se="http://schemas.microsoft.com/office/word/2015/wordml/symex" xmlns:wpg="http://schemas.microsoft.com/office/word/2010/wordprocessingGroup" xmlns:wpi="http://schemas.microsoft.com/office/word/2010/wordprocessingInk" xmlns:wne="http://schemas.microsoft.com/office/word/2006/wordml" xmlns:wps="http://schemas.microsoft.com/office/word/2010/wordprocessingShape" mc:Ignorable="w14 w15 w16se w16cid wp14">
+  <w15:person w15:author="Stash Gomes">
+    <w15:presenceInfo w15:providerId="Windows Live" w15:userId="0fbc08b74db0fc8d"/>
+  </w15:person>
+</w15:people>
 </file>
 
 <file path=word/styles.xml><?xml version="1.0" encoding="utf-8"?>
@@ -1912,6 +2182,7 @@
     <w:lsdException w:name="HTML Sample" w:semiHidden="1" w:unhideWhenUsed="1"/>
     <w:lsdException w:name="HTML Typewriter" w:semiHidden="1" w:unhideWhenUsed="1"/>
     <w:lsdException w:name="HTML Variable" w:semiHidden="1" w:unhideWhenUsed="1"/>
+    <w:lsdException w:name="Normal Table" w:semiHidden="1" w:unhideWhenUsed="1"/>
     <w:lsdException w:name="annotation subject" w:semiHidden="1" w:unhideWhenUsed="1"/>
     <w:lsdException w:name="No List" w:semiHidden="1" w:unhideWhenUsed="1"/>
     <w:lsdException w:name="Outline List 1" w:semiHidden="1" w:unhideWhenUsed="1"/>
@@ -1957,9 +2228,11 @@
     <w:lsdException w:name="Table Subtle 1" w:semiHidden="1" w:unhideWhenUsed="1"/>
     <w:lsdException w:name="Table Subtle 2" w:semiHidden="1" w:unhideWhenUsed="1"/>
     <w:lsdException w:name="Table Web 1" w:semiHidden="1" w:unhideWhenUsed="1"/>
+    <w:lsdException w:name="Table Web 2" w:semiHidden="1" w:unhideWhenUsed="1"/>
     <w:lsdException w:name="Table Web 3" w:semiHidden="1" w:unhideWhenUsed="1"/>
     <w:lsdException w:name="Balloon Text" w:semiHidden="1" w:unhideWhenUsed="1"/>
     <w:lsdException w:name="Table Grid" w:uiPriority="39"/>
+    <w:lsdException w:name="Table Theme" w:semiHidden="1" w:unhideWhenUsed="1"/>
     <w:lsdException w:name="Placeholder Text" w:semiHidden="1"/>
     <w:lsdException w:name="No Spacing" w:uiPriority="1" w:qFormat="1"/>
     <w:lsdException w:name="Light Shading" w:uiPriority="60"/>
@@ -2346,6 +2619,104 @@
       <w:iCs/>
     </w:rPr>
   </w:style>
+  <w:style w:type="character" w:styleId="CommentReference">
+    <w:name w:val="annotation reference"/>
+    <w:basedOn w:val="DefaultParagraphFont"/>
+    <w:uiPriority w:val="99"/>
+    <w:semiHidden/>
+    <w:unhideWhenUsed/>
+    <w:rsid w:val="00787C3B"/>
+    <w:rPr>
+      <w:sz w:val="16"/>
+      <w:szCs w:val="16"/>
+    </w:rPr>
+  </w:style>
+  <w:style w:type="paragraph" w:styleId="CommentText">
+    <w:name w:val="annotation text"/>
+    <w:basedOn w:val="Normal"/>
+    <w:link w:val="CommentTextChar"/>
+    <w:uiPriority w:val="99"/>
+    <w:semiHidden/>
+    <w:unhideWhenUsed/>
+    <w:rsid w:val="00787C3B"/>
+    <w:pPr>
+      <w:spacing w:line="240" w:lineRule="auto"/>
+    </w:pPr>
+    <w:rPr>
+      <w:sz w:val="20"/>
+      <w:szCs w:val="20"/>
+    </w:rPr>
+  </w:style>
+  <w:style w:type="character" w:customStyle="1" w:styleId="CommentTextChar">
+    <w:name w:val="Comment Text Char"/>
+    <w:basedOn w:val="DefaultParagraphFont"/>
+    <w:link w:val="CommentText"/>
+    <w:uiPriority w:val="99"/>
+    <w:semiHidden/>
+    <w:rsid w:val="00787C3B"/>
+    <w:rPr>
+      <w:sz w:val="20"/>
+      <w:szCs w:val="20"/>
+    </w:rPr>
+  </w:style>
+  <w:style w:type="paragraph" w:styleId="CommentSubject">
+    <w:name w:val="annotation subject"/>
+    <w:basedOn w:val="CommentText"/>
+    <w:next w:val="CommentText"/>
+    <w:link w:val="CommentSubjectChar"/>
+    <w:uiPriority w:val="99"/>
+    <w:semiHidden/>
+    <w:unhideWhenUsed/>
+    <w:rsid w:val="00787C3B"/>
+    <w:rPr>
+      <w:b/>
+      <w:bCs/>
+    </w:rPr>
+  </w:style>
+  <w:style w:type="character" w:customStyle="1" w:styleId="CommentSubjectChar">
+    <w:name w:val="Comment Subject Char"/>
+    <w:basedOn w:val="CommentTextChar"/>
+    <w:link w:val="CommentSubject"/>
+    <w:uiPriority w:val="99"/>
+    <w:semiHidden/>
+    <w:rsid w:val="00787C3B"/>
+    <w:rPr>
+      <w:b/>
+      <w:bCs/>
+      <w:sz w:val="20"/>
+      <w:szCs w:val="20"/>
+    </w:rPr>
+  </w:style>
+  <w:style w:type="paragraph" w:styleId="BalloonText">
+    <w:name w:val="Balloon Text"/>
+    <w:basedOn w:val="Normal"/>
+    <w:link w:val="BalloonTextChar"/>
+    <w:uiPriority w:val="99"/>
+    <w:semiHidden/>
+    <w:unhideWhenUsed/>
+    <w:rsid w:val="00787C3B"/>
+    <w:pPr>
+      <w:spacing w:after="0" w:line="240" w:lineRule="auto"/>
+    </w:pPr>
+    <w:rPr>
+      <w:rFonts w:ascii="Segoe UI" w:hAnsi="Segoe UI" w:cs="Segoe UI"/>
+      <w:sz w:val="18"/>
+      <w:szCs w:val="18"/>
+    </w:rPr>
+  </w:style>
+  <w:style w:type="character" w:customStyle="1" w:styleId="BalloonTextChar">
+    <w:name w:val="Balloon Text Char"/>
+    <w:basedOn w:val="DefaultParagraphFont"/>
+    <w:link w:val="BalloonText"/>
+    <w:uiPriority w:val="99"/>
+    <w:semiHidden/>
+    <w:rsid w:val="00787C3B"/>
+    <w:rPr>
+      <w:rFonts w:ascii="Segoe UI" w:hAnsi="Segoe UI" w:cs="Segoe UI"/>
+      <w:sz w:val="18"/>
+      <w:szCs w:val="18"/>
+    </w:rPr>
+  </w:style>
 </w:styles>
 </file>
 

</xml_diff>

<commit_message>
Finished All Dialogue (First Pass)
</commit_message>
<xml_diff>
--- a/Narrative/Dialogue Final - WIP.docx
+++ b/Narrative/Dialogue Final - WIP.docx
@@ -221,7 +221,6 @@
         <w:rPr>
           <w:i/>
           <w:iCs/>
-          <w:highlight w:val="yellow"/>
         </w:rPr>
         <w:t xml:space="preserve">Suggestion, “She was his mother, </w:t>
       </w:r>
@@ -229,16 +228,8 @@
         <w:rPr>
           <w:i/>
           <w:iCs/>
-          <w:highlight w:val="yellow"/>
-        </w:rPr>
-        <w:t>does that mean nothing to him. The happiest moments of our lives took place in this very building. I can’t just leave.</w:t>
-      </w:r>
-      <w:r>
-        <w:rPr>
-          <w:i/>
-          <w:iCs/>
-        </w:rPr>
-        <w:t xml:space="preserve"> </w:t>
+        </w:rPr>
+        <w:t xml:space="preserve">does that mean nothing to him. The happiest moments of our lives took place in this very building. I can’t just leave. </w:t>
       </w:r>
       <w:commentRangeEnd w:id="0"/>
       <w:r>
@@ -458,9 +449,6 @@
     </w:p>
     <w:p>
       <w:r>
-        <w:rPr>
-          <w:highlight w:val="yellow"/>
-        </w:rPr>
         <w:lastRenderedPageBreak/>
         <w:t>These lines are already in the OG doc, will move them over later and clarify how they trigger in the new system later</w:t>
       </w:r>
@@ -482,9 +470,6 @@
         <w:t xml:space="preserve">- </w:t>
       </w:r>
       <w:r>
-        <w:rPr>
-          <w:highlight w:val="yellow"/>
-        </w:rPr>
         <w:t>“ye… burnt out. Need to replace the whole switch. I think I have the parts lying around here somewhere”</w:t>
       </w:r>
     </w:p>
@@ -703,24 +688,113 @@
           <w:i/>
           <w:iCs/>
         </w:rPr>
-        <w:t>Why now, why tonight. Damn it!</w:t>
-      </w:r>
-      <w:bookmarkStart w:id="2" w:name="_GoBack"/>
-      <w:bookmarkEnd w:id="2"/>
-      <w:r>
-        <w:rPr>
+        <w:t>Why now, why tonight. Damn it!”</w:t>
+      </w:r>
+    </w:p>
+    <w:p>
+      <w:pPr>
+        <w:pStyle w:val="Heading1"/>
+      </w:pPr>
+      <w:r>
+        <w:t xml:space="preserve">Level 2 </w:t>
+      </w:r>
+      <w:r>
+        <w:t>–</w:t>
+      </w:r>
+      <w:r>
+        <w:t xml:space="preserve"> </w:t>
+      </w:r>
+      <w:r>
+        <w:t>Narrative Lines</w:t>
+      </w:r>
+    </w:p>
+    <w:p>
+      <w:r>
+        <w:t xml:space="preserve">Technical Thing – To interact with the painting and the rocking horse, the player first needs to remove the steam. The clues for the code will be distributed throughout zone 1 and 2. Zone 3 will be locked behind the door. If Ivan tries to interact with a story object before the steam is cleared he will complain he can’t see (Optional).  </w:t>
+      </w:r>
+    </w:p>
+    <w:p>
+      <w:pPr>
+        <w:rPr>
+          <w:rStyle w:val="Emphasis"/>
+        </w:rPr>
+      </w:pPr>
+      <w:r>
+        <w:rPr>
+          <w:b/>
+        </w:rPr>
+        <w:t>Enter</w:t>
+      </w:r>
+      <w:r>
+        <w:t xml:space="preserve"> – </w:t>
+      </w:r>
+      <w:r>
+        <w:rPr>
+          <w:rStyle w:val="Emphasis"/>
+        </w:rPr>
+        <w:t xml:space="preserve">There’s steam everywhere, I </w:t>
+      </w:r>
+      <w:r>
+        <w:rPr>
+          <w:rStyle w:val="Emphasis"/>
+        </w:rPr>
+        <w:t>can’t</w:t>
+      </w:r>
+      <w:r>
+        <w:rPr>
+          <w:rStyle w:val="Emphasis"/>
+        </w:rPr>
+        <w:t xml:space="preserve"> see a thing…</w:t>
+      </w:r>
+      <w:r>
+        <w:rPr>
+          <w:rStyle w:val="Emphasis"/>
+        </w:rPr>
+        <w:t xml:space="preserve"> Pipe must have </w:t>
+      </w:r>
+      <w:commentRangeStart w:id="2"/>
+      <w:r>
+        <w:rPr>
+          <w:rStyle w:val="Emphasis"/>
+        </w:rPr>
+        <w:t>burst</w:t>
+      </w:r>
+      <w:commentRangeEnd w:id="2"/>
+      <w:r>
+        <w:rPr>
+          <w:rStyle w:val="CommentReference"/>
+        </w:rPr>
+        <w:commentReference w:id="2"/>
+      </w:r>
+    </w:p>
+    <w:p>
+      <w:pPr>
+        <w:rPr>
+          <w:b/>
           <w:i/>
           <w:iCs/>
         </w:rPr>
-        <w:t>”</w:t>
-      </w:r>
-    </w:p>
-    <w:p>
-      <w:pPr>
-        <w:pStyle w:val="Heading1"/>
-      </w:pPr>
-      <w:r>
-        <w:t xml:space="preserve">Level 2 </w:t>
+      </w:pPr>
+      <w:r>
+        <w:rPr>
+          <w:b/>
+        </w:rPr>
+        <w:t>1st Trigger Zone</w:t>
+      </w:r>
+      <w:r>
+        <w:t xml:space="preserve"> – Looks like the pipe burst… I can close it off, need to find my wrench…</w:t>
+      </w:r>
+    </w:p>
+    <w:p>
+      <w:commentRangeStart w:id="3"/>
+      <w:r>
+        <w:rPr>
+          <w:b/>
+        </w:rPr>
+        <w:t>Narrative Object 1 Interact</w:t>
+      </w:r>
+      <w:r>
+        <w:t xml:space="preserve"> (Painting) </w:t>
       </w:r>
       <w:r>
         <w:t>–</w:t>
@@ -729,183 +803,84 @@
         <w:t xml:space="preserve"> </w:t>
       </w:r>
       <w:r>
-        <w:t>Narrative Lines</w:t>
-      </w:r>
-    </w:p>
-    <w:p>
-      <w:r>
-        <w:t xml:space="preserve">Technical Thing – To interact with the painting and the rocking horse, the player first needs to remove the steam. The clues for the code will be distributed throughout zone 1 and 2. Zone 3 will be locked behind the door. If Ivan tries to interact with a story object before the steam is cleared he will complain he can’t see (Optional).  </w:t>
-      </w:r>
-    </w:p>
-    <w:p>
-      <w:pPr>
-        <w:rPr>
-          <w:rStyle w:val="Emphasis"/>
-        </w:rPr>
-      </w:pPr>
-      <w:r>
-        <w:rPr>
-          <w:b/>
-        </w:rPr>
-        <w:t>Enter</w:t>
-      </w:r>
-      <w:r>
-        <w:t xml:space="preserve"> – </w:t>
-      </w:r>
-      <w:r>
-        <w:rPr>
-          <w:rStyle w:val="Emphasis"/>
-        </w:rPr>
-        <w:t xml:space="preserve">There’s steam everywhere, I </w:t>
-      </w:r>
-      <w:r>
-        <w:rPr>
-          <w:rStyle w:val="Emphasis"/>
-        </w:rPr>
-        <w:t>can’t</w:t>
-      </w:r>
-      <w:r>
-        <w:rPr>
-          <w:rStyle w:val="Emphasis"/>
-        </w:rPr>
-        <w:t xml:space="preserve"> see a thing…</w:t>
-      </w:r>
-      <w:r>
-        <w:rPr>
-          <w:rStyle w:val="Emphasis"/>
-        </w:rPr>
-        <w:t xml:space="preserve"> Pipe must have </w:t>
-      </w:r>
-      <w:commentRangeStart w:id="3"/>
-      <w:r>
-        <w:rPr>
-          <w:rStyle w:val="Emphasis"/>
-        </w:rPr>
-        <w:t>burst</w:t>
-      </w:r>
-      <w:commentRangeEnd w:id="3"/>
-      <w:r>
-        <w:rPr>
-          <w:rStyle w:val="CommentReference"/>
-        </w:rPr>
-        <w:commentReference w:id="3"/>
-      </w:r>
-    </w:p>
-    <w:p>
-      <w:pPr>
-        <w:rPr>
-          <w:b/>
+        <w:t>Last time I was back home was for the funeral… I couldn’t look your brother in the eyes Alex…</w:t>
+      </w:r>
+    </w:p>
+    <w:p>
+      <w:pPr>
+        <w:rPr>
           <w:i/>
           <w:iCs/>
         </w:rPr>
       </w:pPr>
       <w:r>
         <w:rPr>
-          <w:b/>
-        </w:rPr>
-        <w:t>1st Trigger Zone</w:t>
-      </w:r>
-      <w:r>
-        <w:t xml:space="preserve"> – Looks like the pipe burst… I can close it off, need to find my wrench…</w:t>
-      </w:r>
-    </w:p>
-    <w:p>
-      <w:commentRangeStart w:id="4"/>
-      <w:r>
-        <w:rPr>
-          <w:b/>
-        </w:rPr>
-        <w:t>Narrative Object 1 Interact</w:t>
-      </w:r>
-      <w:r>
-        <w:t xml:space="preserve"> (Painting) </w:t>
-      </w:r>
-      <w:r>
-        <w:t>–</w:t>
-      </w:r>
-      <w:r>
-        <w:t xml:space="preserve"> </w:t>
-      </w:r>
-      <w:r>
-        <w:t>Last time I was back home was for the funeral… I couldn’t look your brother in the eyes Alex…</w:t>
-      </w:r>
-    </w:p>
-    <w:p>
-      <w:pPr>
-        <w:rPr>
           <w:i/>
           <w:iCs/>
         </w:rPr>
-      </w:pPr>
-      <w:r>
+        <w:t>Suggestion, “The last time I was back home was for the funeral. I couldn’t bring myself to look your brother in the eye. I’m sorry Alex.”</w:t>
+      </w:r>
+      <w:commentRangeEnd w:id="3"/>
+      <w:r>
+        <w:rPr>
+          <w:rStyle w:val="CommentReference"/>
+        </w:rPr>
+        <w:commentReference w:id="3"/>
+      </w:r>
+    </w:p>
+    <w:p>
+      <w:r>
+        <w:rPr>
+          <w:b/>
+        </w:rPr>
+        <w:t>Narrative Object 1 Leave</w:t>
+      </w:r>
+      <w:r>
+        <w:t xml:space="preserve"> –</w:t>
+      </w:r>
+      <w:r>
+        <w:t xml:space="preserve"> none</w:t>
+      </w:r>
+    </w:p>
+    <w:p>
+      <w:pPr>
         <w:rPr>
           <w:i/>
           <w:iCs/>
-          <w:highlight w:val="yellow"/>
-        </w:rPr>
-        <w:t>Suggestion, “The last time I was back home was for the funeral. I couldn’t bring myself to look your brother in the eye. I’m sorry Alex.”</w:t>
-      </w:r>
-      <w:commentRangeEnd w:id="4"/>
-      <w:r>
-        <w:rPr>
-          <w:rStyle w:val="CommentReference"/>
-        </w:rPr>
-        <w:commentReference w:id="4"/>
-      </w:r>
-    </w:p>
-    <w:p>
-      <w:r>
-        <w:rPr>
-          <w:b/>
-        </w:rPr>
-        <w:t>Narrative Object 1 Leave</w:t>
-      </w:r>
-      <w:r>
-        <w:t xml:space="preserve"> –</w:t>
-      </w:r>
-      <w:r>
-        <w:t xml:space="preserve"> none</w:t>
-      </w:r>
-    </w:p>
-    <w:p>
-      <w:pPr>
+        </w:rPr>
+      </w:pPr>
+      <w:r>
+        <w:rPr>
+          <w:b/>
+        </w:rPr>
+        <w:t>2nd Trigger Zone</w:t>
+      </w:r>
+      <w:r>
+        <w:t xml:space="preserve"> </w:t>
+      </w:r>
+      <w:r>
+        <w:t>(After Steam Jet) –</w:t>
+      </w:r>
+      <w:r>
+        <w:t xml:space="preserve"> </w:t>
+      </w:r>
+      <w:r>
+        <w:t xml:space="preserve">This was Nicholai’s playroom… </w:t>
+      </w:r>
+      <w:r>
         <w:rPr>
           <w:i/>
           <w:iCs/>
         </w:rPr>
-      </w:pPr>
-      <w:r>
-        <w:rPr>
-          <w:b/>
-        </w:rPr>
-        <w:t>2nd Trigger Zone</w:t>
-      </w:r>
-      <w:r>
-        <w:t xml:space="preserve"> </w:t>
-      </w:r>
-      <w:r>
-        <w:t>(After Steam Jet) –</w:t>
-      </w:r>
-      <w:r>
-        <w:t xml:space="preserve"> </w:t>
-      </w:r>
-      <w:r>
-        <w:t xml:space="preserve">This was Nicholai’s playroom… </w:t>
-      </w:r>
-      <w:r>
+        <w:t>I have so many happy memories about this room.”</w:t>
+      </w:r>
+    </w:p>
+    <w:p>
+      <w:pPr>
         <w:rPr>
           <w:i/>
           <w:iCs/>
         </w:rPr>
-        <w:t>I have so many happy memories about this room.”</w:t>
-      </w:r>
-    </w:p>
-    <w:p>
-      <w:pPr>
-        <w:rPr>
-          <w:i/>
-          <w:iCs/>
-        </w:rPr>
       </w:pPr>
       <w:r>
         <w:rPr>
@@ -995,7 +970,7 @@
       </w:r>
     </w:p>
     <w:p>
-      <w:commentRangeStart w:id="5"/>
+      <w:commentRangeStart w:id="4"/>
       <w:r>
         <w:rPr>
           <w:b/>
@@ -1047,12 +1022,12 @@
       <w:r>
         <w:t>…”</w:t>
       </w:r>
-      <w:commentRangeEnd w:id="5"/>
+      <w:commentRangeEnd w:id="4"/>
       <w:r>
         <w:rPr>
           <w:rStyle w:val="CommentReference"/>
         </w:rPr>
-        <w:commentReference w:id="5"/>
+        <w:commentReference w:id="4"/>
       </w:r>
     </w:p>
     <w:p>
@@ -1064,36 +1039,119 @@
       </w:r>
     </w:p>
     <w:p>
-      <w:r>
-        <w:rPr>
-          <w:highlight w:val="yellow"/>
-        </w:rPr>
-        <w:t>Will Get these Done ASAP</w:t>
+      <w:bookmarkStart w:id="5" w:name="_GoBack"/>
+      <w:bookmarkEnd w:id="5"/>
+      <w:r>
+        <w:t>Interact with Burst Pipe/Steam Wall – “Bloody hell… that’s hot. I can’t get past.</w:t>
+      </w:r>
+    </w:p>
+    <w:p>
+      <w:r>
+        <w:t xml:space="preserve">Leave Burst Pipe/steam wall – I need to shut off the valve… Imma need a wrench. </w:t>
       </w:r>
     </w:p>
     <w:p>
       <w:r>
         <w:t xml:space="preserve">Find Wrench – </w:t>
       </w:r>
-    </w:p>
-    <w:p>
-      <w:r>
-        <w:t xml:space="preserve">Find Valve – </w:t>
+      <w:r>
+        <w:t>“There you are, time to shut that valve”</w:t>
+      </w:r>
+    </w:p>
+    <w:p>
+      <w:r>
+        <w:t xml:space="preserve">Find </w:t>
+      </w:r>
+      <w:r>
+        <w:t xml:space="preserve">Spare </w:t>
+      </w:r>
+      <w:r>
+        <w:t xml:space="preserve">Valve – </w:t>
+      </w:r>
+      <w:r>
+        <w:t>“I can swap the bust one out for this I guess… should’ve done that a few days back though.”</w:t>
       </w:r>
     </w:p>
     <w:p>
       <w:r>
         <w:t xml:space="preserve">Fix Burst Pipe – </w:t>
       </w:r>
-    </w:p>
-    <w:p>
-      <w:r>
-        <w:t xml:space="preserve">Find Code Clues – </w:t>
+      <w:r>
+        <w:t>“There… Shut. Should clear the path”</w:t>
+      </w:r>
+    </w:p>
+    <w:p>
+      <w:r>
+        <w:t>Interacting With Door when you haven’t found the clue – I really… should know this code after all these years…</w:t>
+      </w:r>
+      <w:r>
+        <w:t xml:space="preserve"> Alex kept changing it, trying to find something Easier to remember…”</w:t>
+      </w:r>
+    </w:p>
+    <w:p>
+      <w:r>
+        <w:t xml:space="preserve">Leaving </w:t>
+      </w:r>
+      <w:r>
+        <w:t>Door when you haven’t found the clue</w:t>
+      </w:r>
+      <w:r>
+        <w:t xml:space="preserve"> – “Why do we even have a code for this door… we’re on an island! </w:t>
+      </w:r>
+      <w:r>
+        <w:rPr>
+          <w:b/>
+          <w:bCs/>
+        </w:rPr>
+        <w:t>Chuckles</w:t>
+      </w:r>
+      <w:r>
+        <w:t xml:space="preserve"> who would boat all the way out here to steal from a lighthouse”</w:t>
+      </w:r>
+    </w:p>
+    <w:p>
+      <w:r>
+        <w:t>Find</w:t>
+      </w:r>
+      <w:r>
+        <w:t>ing</w:t>
+      </w:r>
+      <w:r>
+        <w:t xml:space="preserve"> Clues</w:t>
+      </w:r>
+      <w:r>
+        <w:t xml:space="preserve"> On Painting</w:t>
+      </w:r>
+      <w:r>
+        <w:t xml:space="preserve"> – </w:t>
+      </w:r>
+      <w:r>
+        <w:t xml:space="preserve">“Wait… </w:t>
+      </w:r>
+      <w:r>
+        <w:t>1608… the day we left home… Of course”</w:t>
+      </w:r>
+    </w:p>
+    <w:p>
+      <w:r>
+        <w:t xml:space="preserve">Leaving the door when you have found the clue, but haven’t opened the door yet </w:t>
+      </w:r>
+      <w:r>
+        <w:t>–</w:t>
+      </w:r>
+      <w:r>
+        <w:t xml:space="preserve"> </w:t>
+      </w:r>
+      <w:r>
+        <w:t>“It’s on that photograph… What was it again? Let me check…”</w:t>
       </w:r>
     </w:p>
     <w:p>
       <w:r>
         <w:t xml:space="preserve">Unlock Door – </w:t>
+      </w:r>
+      <w:r>
+        <w:t>“There we go. Finally…”</w:t>
       </w:r>
     </w:p>
     <w:p/>
@@ -1145,7 +1203,7 @@
       </w:r>
     </w:p>
   </w:comment>
-  <w:comment w:id="3" w:author="Stash Gomes" w:date="2019-10-20T10:51:00Z" w:initials="SG">
+  <w:comment w:id="2" w:author="Stash Gomes" w:date="2019-10-20T10:51:00Z" w:initials="SG">
     <w:p>
       <w:pPr>
         <w:pStyle w:val="CommentText"/>
@@ -1161,7 +1219,7 @@
       </w:r>
     </w:p>
   </w:comment>
-  <w:comment w:id="4" w:author="Stash Gomes" w:date="2019-10-20T10:50:00Z" w:initials="SG">
+  <w:comment w:id="3" w:author="Stash Gomes" w:date="2019-10-20T10:50:00Z" w:initials="SG">
     <w:p>
       <w:pPr>
         <w:pStyle w:val="CommentText"/>
@@ -1177,7 +1235,7 @@
       </w:r>
     </w:p>
   </w:comment>
-  <w:comment w:id="5" w:author="Stash Gomes" w:date="2019-10-20T10:51:00Z" w:initials="SG">
+  <w:comment w:id="4" w:author="Stash Gomes" w:date="2019-10-20T10:51:00Z" w:initials="SG">
     <w:p>
       <w:pPr>
         <w:pStyle w:val="CommentText"/>

</xml_diff>